<commit_message>
Progres en el comentari del document SchNet
</commit_message>
<xml_diff>
--- a/Bibliografia/ComentariSchNetPack.docx
+++ b/Bibliografia/ComentariSchNetPack.docx
@@ -7,10 +7,32 @@
         <w:pStyle w:val="NormalWeb"/>
         <w:spacing w:before="0" w:beforeAutospacing="0" w:after="0" w:afterAutospacing="0"/>
         <w:rPr>
-          <w:lang w:val="ca-ES"/>
-        </w:rPr>
-      </w:pPr>
-      <w:r>
+          <w:rFonts w:ascii="Arial" w:hAnsi="Arial" w:cs="Arial"/>
+          <w:b/>
+          <w:bCs/>
+          <w:color w:val="000000"/>
+          <w:sz w:val="28"/>
+          <w:szCs w:val="28"/>
+          <w:lang w:val="ca-ES"/>
+        </w:rPr>
+      </w:pPr>
+      <w:r>
+        <w:rPr>
+          <w:rFonts w:ascii="Arial" w:hAnsi="Arial" w:cs="Arial"/>
+          <w:b/>
+          <w:bCs/>
+          <w:color w:val="000000"/>
+          <w:sz w:val="28"/>
+          <w:szCs w:val="28"/>
+          <w:lang w:val="ca-ES"/>
+        </w:rPr>
+        <w:t>Conceptes que necessiten contextualització:</w:t>
+      </w:r>
+    </w:p>
+    <w:p>
+      <w:pPr>
+        <w:pStyle w:val="NormalWeb"/>
+        <w:spacing w:before="0" w:beforeAutospacing="0" w:after="0" w:afterAutospacing="0"/>
         <w:rPr>
           <w:rFonts w:ascii="Arial" w:hAnsi="Arial" w:cs="Arial"/>
           <w:color w:val="000000"/>
@@ -18,32 +40,832 @@
           <w:szCs w:val="26"/>
           <w:lang w:val="ca-ES"/>
         </w:rPr>
-        <w:t xml:space="preserve">Esborrany del comentari respecte l’article de </w:t>
-      </w:r>
-      <w:proofErr w:type="spellStart"/>
-      <w:r>
-        <w:rPr>
-          <w:rFonts w:ascii="Arial" w:hAnsi="Arial" w:cs="Arial"/>
+      </w:pPr>
+    </w:p>
+    <w:p>
+      <w:pPr>
+        <w:pStyle w:val="NormalWeb"/>
+        <w:spacing w:before="0" w:beforeAutospacing="0" w:after="0" w:afterAutospacing="0"/>
+        <w:rPr>
+          <w:rFonts w:ascii="Arial" w:hAnsi="Arial" w:cs="Arial"/>
+          <w:b/>
+          <w:bCs/>
           <w:color w:val="000000"/>
           <w:sz w:val="26"/>
           <w:szCs w:val="26"/>
           <w:lang w:val="ca-ES"/>
         </w:rPr>
-        <w:t>SchNetPack</w:t>
-      </w:r>
-      <w:proofErr w:type="spellEnd"/>
-      <w:r>
-        <w:rPr>
-          <w:rFonts w:ascii="Arial" w:hAnsi="Arial" w:cs="Arial"/>
+      </w:pPr>
+      <w:r>
+        <w:rPr>
+          <w:rFonts w:ascii="Arial" w:hAnsi="Arial" w:cs="Arial"/>
+          <w:b/>
+          <w:bCs/>
           <w:color w:val="000000"/>
           <w:sz w:val="26"/>
           <w:szCs w:val="26"/>
           <w:lang w:val="ca-ES"/>
         </w:rPr>
-        <w:t>.</w:t>
-      </w:r>
-    </w:p>
-    <w:p/>
+        <w:t>Atomístic</w:t>
+      </w:r>
+      <w:r>
+        <w:rPr>
+          <w:rFonts w:ascii="Arial" w:hAnsi="Arial" w:cs="Arial"/>
+          <w:b/>
+          <w:bCs/>
+          <w:color w:val="000000"/>
+          <w:sz w:val="26"/>
+          <w:szCs w:val="26"/>
+          <w:lang w:val="ca-ES"/>
+        </w:rPr>
+        <w:t xml:space="preserve"> neural networks</w:t>
+      </w:r>
+      <w:r>
+        <w:rPr>
+          <w:rFonts w:ascii="Arial" w:hAnsi="Arial" w:cs="Arial"/>
+          <w:b/>
+          <w:bCs/>
+          <w:color w:val="000000"/>
+          <w:sz w:val="26"/>
+          <w:szCs w:val="26"/>
+          <w:lang w:val="ca-ES"/>
+        </w:rPr>
+        <w:t>:</w:t>
+      </w:r>
+    </w:p>
+    <w:p>
+      <w:pPr>
+        <w:pStyle w:val="NormalWeb"/>
+        <w:spacing w:before="0" w:beforeAutospacing="0" w:after="0" w:afterAutospacing="0"/>
+        <w:rPr>
+          <w:rFonts w:ascii="Arial" w:hAnsi="Arial" w:cs="Arial"/>
+          <w:b/>
+          <w:bCs/>
+          <w:color w:val="000000"/>
+          <w:sz w:val="26"/>
+          <w:szCs w:val="26"/>
+          <w:lang w:val="ca-ES"/>
+        </w:rPr>
+      </w:pPr>
+    </w:p>
+    <w:p>
+      <w:pPr>
+        <w:pStyle w:val="NormalWeb"/>
+        <w:spacing w:before="0" w:beforeAutospacing="0" w:after="0" w:afterAutospacing="0"/>
+        <w:rPr>
+          <w:rFonts w:ascii="Arial" w:hAnsi="Arial" w:cs="Arial"/>
+          <w:color w:val="000000"/>
+          <w:lang w:val="ca-ES"/>
+        </w:rPr>
+      </w:pPr>
+      <w:r>
+        <w:rPr>
+          <w:rFonts w:ascii="Arial" w:hAnsi="Arial" w:cs="Arial"/>
+          <w:color w:val="000000"/>
+          <w:lang w:val="ca-ES"/>
+        </w:rPr>
+        <w:t xml:space="preserve">Tipus de models </w:t>
+      </w:r>
+      <w:r>
+        <w:rPr>
+          <w:rFonts w:ascii="Arial" w:hAnsi="Arial" w:cs="Arial"/>
+          <w:color w:val="000000"/>
+          <w:lang w:val="ca-ES"/>
+        </w:rPr>
+        <w:t>usats en</w:t>
+      </w:r>
+      <w:r>
+        <w:rPr>
+          <w:rFonts w:ascii="Arial" w:hAnsi="Arial" w:cs="Arial"/>
+          <w:color w:val="000000"/>
+          <w:lang w:val="ca-ES"/>
+        </w:rPr>
+        <w:t xml:space="preserve"> la química quàntica que es separen en 2 categories, </w:t>
+      </w:r>
+      <w:r>
+        <w:rPr>
+          <w:rFonts w:ascii="Arial" w:hAnsi="Arial" w:cs="Arial"/>
+          <w:i/>
+          <w:iCs/>
+          <w:color w:val="000000"/>
+          <w:lang w:val="ca-ES"/>
+        </w:rPr>
+        <w:t>“description based”</w:t>
+      </w:r>
+      <w:r>
+        <w:rPr>
+          <w:rFonts w:ascii="Arial" w:hAnsi="Arial" w:cs="Arial"/>
+          <w:color w:val="000000"/>
+          <w:lang w:val="ca-ES"/>
+        </w:rPr>
+        <w:t xml:space="preserve"> en la qual li donem com a </w:t>
+      </w:r>
+      <w:r>
+        <w:rPr>
+          <w:rFonts w:ascii="Arial" w:hAnsi="Arial" w:cs="Arial"/>
+          <w:color w:val="000000"/>
+          <w:lang w:val="ca-ES"/>
+        </w:rPr>
+        <w:t>entrada</w:t>
+      </w:r>
+      <w:r>
+        <w:rPr>
+          <w:rFonts w:ascii="Arial" w:hAnsi="Arial" w:cs="Arial"/>
+          <w:color w:val="000000"/>
+          <w:lang w:val="ca-ES"/>
+        </w:rPr>
+        <w:t xml:space="preserve"> una representació del sistema com ara ASCF i </w:t>
+      </w:r>
+      <w:commentRangeStart w:id="0"/>
+      <w:r>
+        <w:rPr>
+          <w:rFonts w:ascii="Arial" w:hAnsi="Arial" w:cs="Arial"/>
+          <w:i/>
+          <w:iCs/>
+          <w:color w:val="000000"/>
+          <w:lang w:val="ca-ES"/>
+        </w:rPr>
+        <w:t>“end-to-end”</w:t>
+      </w:r>
+      <w:r>
+        <w:rPr>
+          <w:rFonts w:ascii="Arial" w:hAnsi="Arial" w:cs="Arial"/>
+          <w:color w:val="000000"/>
+          <w:lang w:val="ca-ES"/>
+        </w:rPr>
+        <w:t xml:space="preserve"> </w:t>
+      </w:r>
+      <w:commentRangeEnd w:id="0"/>
+      <w:r>
+        <w:rPr>
+          <w:rStyle w:val="Refdecomentario"/>
+          <w:rFonts w:asciiTheme="minorHAnsi" w:eastAsiaTheme="minorHAnsi" w:hAnsiTheme="minorHAnsi" w:cstheme="minorBidi"/>
+          <w:lang w:val="ca-ES" w:eastAsia="en-US"/>
+        </w:rPr>
+        <w:commentReference w:id="0"/>
+      </w:r>
+      <w:r>
+        <w:rPr>
+          <w:rFonts w:ascii="Arial" w:hAnsi="Arial" w:cs="Arial"/>
+          <w:color w:val="000000"/>
+          <w:lang w:val="ca-ES"/>
+        </w:rPr>
+        <w:t>que nomes usa el numero atòmic i la posició en l’espai.</w:t>
+      </w:r>
+      <w:r>
+        <w:rPr>
+          <w:rFonts w:ascii="Arial" w:hAnsi="Arial" w:cs="Arial"/>
+          <w:color w:val="000000"/>
+          <w:lang w:val="ca-ES"/>
+        </w:rPr>
+        <w:t xml:space="preserve"> </w:t>
+      </w:r>
+    </w:p>
+    <w:p>
+      <w:pPr>
+        <w:pStyle w:val="NormalWeb"/>
+        <w:spacing w:before="0" w:beforeAutospacing="0" w:after="0" w:afterAutospacing="0"/>
+        <w:rPr>
+          <w:rFonts w:ascii="Arial" w:hAnsi="Arial" w:cs="Arial"/>
+          <w:b/>
+          <w:bCs/>
+          <w:color w:val="000000"/>
+          <w:sz w:val="26"/>
+          <w:szCs w:val="26"/>
+          <w:lang w:val="ca-ES"/>
+        </w:rPr>
+      </w:pPr>
+    </w:p>
+    <w:p>
+      <w:pPr>
+        <w:pStyle w:val="NormalWeb"/>
+        <w:spacing w:before="0" w:beforeAutospacing="0" w:after="0" w:afterAutospacing="0"/>
+        <w:rPr>
+          <w:rFonts w:ascii="Arial" w:hAnsi="Arial" w:cs="Arial"/>
+          <w:color w:val="000000"/>
+          <w:lang w:val="ca-ES"/>
+        </w:rPr>
+      </w:pPr>
+      <w:r>
+        <w:rPr>
+          <w:rFonts w:ascii="Arial" w:hAnsi="Arial" w:cs="Arial"/>
+          <w:color w:val="000000"/>
+          <w:lang w:val="ca-ES"/>
+        </w:rPr>
+        <w:t>Aplicació practica d’aquest tipus de NN</w:t>
+      </w:r>
+    </w:p>
+    <w:p>
+      <w:pPr>
+        <w:pStyle w:val="NormalWeb"/>
+        <w:spacing w:before="0" w:beforeAutospacing="0" w:after="0" w:afterAutospacing="0"/>
+        <w:rPr>
+          <w:rFonts w:ascii="Arial" w:hAnsi="Arial" w:cs="Arial"/>
+          <w:color w:val="000000"/>
+          <w:lang w:val="ca-ES"/>
+        </w:rPr>
+      </w:pPr>
+      <w:hyperlink r:id="rId9" w:history="1">
+        <w:r>
+          <w:rPr>
+            <w:rStyle w:val="Hipervnculo"/>
+            <w:rFonts w:ascii="Arial" w:hAnsi="Arial" w:cs="Arial"/>
+            <w:lang w:val="ca-ES"/>
+          </w:rPr>
+          <w:t>https://pubs.acs.org/doi/10.1021/acs.jcim.9b</w:t>
+        </w:r>
+        <w:r>
+          <w:rPr>
+            <w:rStyle w:val="Hipervnculo"/>
+            <w:rFonts w:ascii="Arial" w:hAnsi="Arial" w:cs="Arial"/>
+            <w:lang w:val="ca-ES"/>
+          </w:rPr>
+          <w:t>0</w:t>
+        </w:r>
+        <w:r>
+          <w:rPr>
+            <w:rStyle w:val="Hipervnculo"/>
+            <w:rFonts w:ascii="Arial" w:hAnsi="Arial" w:cs="Arial"/>
+            <w:lang w:val="ca-ES"/>
+          </w:rPr>
+          <w:t>0994</w:t>
+        </w:r>
+      </w:hyperlink>
+    </w:p>
+    <w:p>
+      <w:pPr>
+        <w:pStyle w:val="NormalWeb"/>
+        <w:spacing w:before="0" w:beforeAutospacing="0" w:after="0" w:afterAutospacing="0"/>
+        <w:ind w:left="708"/>
+        <w:rPr>
+          <w:rFonts w:ascii="Arial" w:hAnsi="Arial" w:cs="Arial"/>
+          <w:color w:val="000000"/>
+          <w:sz w:val="26"/>
+          <w:szCs w:val="26"/>
+          <w:lang w:val="ca-ES"/>
+        </w:rPr>
+      </w:pPr>
+    </w:p>
+    <w:p>
+      <w:pPr>
+        <w:pStyle w:val="NormalWeb"/>
+        <w:spacing w:before="0" w:beforeAutospacing="0" w:after="0" w:afterAutospacing="0"/>
+        <w:rPr>
+          <w:rFonts w:ascii="Arial" w:hAnsi="Arial" w:cs="Arial"/>
+          <w:color w:val="000000"/>
+          <w:sz w:val="26"/>
+          <w:szCs w:val="26"/>
+          <w:lang w:val="ca-ES"/>
+        </w:rPr>
+      </w:pPr>
+    </w:p>
+    <w:p>
+      <w:pPr>
+        <w:pStyle w:val="NormalWeb"/>
+        <w:spacing w:before="0" w:beforeAutospacing="0" w:after="0" w:afterAutospacing="0"/>
+        <w:rPr>
+          <w:rFonts w:ascii="Arial" w:hAnsi="Arial" w:cs="Arial"/>
+          <w:b/>
+          <w:bCs/>
+          <w:color w:val="000000"/>
+          <w:sz w:val="26"/>
+          <w:szCs w:val="26"/>
+          <w:lang w:val="ca-ES"/>
+        </w:rPr>
+      </w:pPr>
+      <w:r>
+        <w:rPr>
+          <w:rFonts w:ascii="Arial" w:hAnsi="Arial" w:cs="Arial"/>
+          <w:b/>
+          <w:bCs/>
+          <w:color w:val="000000"/>
+          <w:sz w:val="26"/>
+          <w:szCs w:val="26"/>
+          <w:lang w:val="ca-ES"/>
+        </w:rPr>
+        <w:t xml:space="preserve">Estructura dels models: </w:t>
+      </w:r>
+    </w:p>
+    <w:p>
+      <w:pPr>
+        <w:pStyle w:val="NormalWeb"/>
+        <w:spacing w:before="0" w:beforeAutospacing="0" w:after="0" w:afterAutospacing="0"/>
+        <w:rPr>
+          <w:rFonts w:ascii="Arial" w:hAnsi="Arial" w:cs="Arial"/>
+          <w:b/>
+          <w:bCs/>
+          <w:color w:val="000000"/>
+          <w:sz w:val="26"/>
+          <w:szCs w:val="26"/>
+          <w:lang w:val="ca-ES"/>
+        </w:rPr>
+      </w:pPr>
+      <w:r>
+        <w:rPr>
+          <w:rFonts w:ascii="Arial" w:hAnsi="Arial" w:cs="Arial"/>
+          <w:color w:val="000000"/>
+          <w:lang w:val="ca-ES"/>
+        </w:rPr>
+        <w:drawing>
+          <wp:anchor distT="0" distB="0" distL="114300" distR="114300" simplePos="0" relativeHeight="251658240" behindDoc="0" locked="0" layoutInCell="1" allowOverlap="1" wp14:anchorId="7A0104FE" wp14:editId="6949FE0C">
+            <wp:simplePos x="0" y="0"/>
+            <wp:positionH relativeFrom="column">
+              <wp:posOffset>2444115</wp:posOffset>
+            </wp:positionH>
+            <wp:positionV relativeFrom="paragraph">
+              <wp:posOffset>21590</wp:posOffset>
+            </wp:positionV>
+            <wp:extent cx="3266488" cy="1584078"/>
+            <wp:effectExtent l="0" t="0" r="0" b="0"/>
+            <wp:wrapSquare wrapText="bothSides"/>
+            <wp:docPr id="1" name="Imagen 1"/>
+            <wp:cNvGraphicFramePr>
+              <a:graphicFrameLocks xmlns:a="http://schemas.openxmlformats.org/drawingml/2006/main" noChangeAspect="1"/>
+            </wp:cNvGraphicFramePr>
+            <a:graphic xmlns:a="http://schemas.openxmlformats.org/drawingml/2006/main">
+              <a:graphicData uri="http://schemas.openxmlformats.org/drawingml/2006/picture">
+                <pic:pic xmlns:pic="http://schemas.openxmlformats.org/drawingml/2006/picture">
+                  <pic:nvPicPr>
+                    <pic:cNvPr id="1" name=""/>
+                    <pic:cNvPicPr/>
+                  </pic:nvPicPr>
+                  <pic:blipFill>
+                    <a:blip r:embed="rId10" cstate="print">
+                      <a:extLst>
+                        <a:ext uri="{28A0092B-C50C-407E-A947-70E740481C1C}">
+                          <a14:useLocalDpi xmlns:a14="http://schemas.microsoft.com/office/drawing/2010/main" val="0"/>
+                        </a:ext>
+                      </a:extLst>
+                    </a:blip>
+                    <a:stretch>
+                      <a:fillRect/>
+                    </a:stretch>
+                  </pic:blipFill>
+                  <pic:spPr>
+                    <a:xfrm>
+                      <a:off x="0" y="0"/>
+                      <a:ext cx="3266488" cy="1584078"/>
+                    </a:xfrm>
+                    <a:prstGeom prst="rect">
+                      <a:avLst/>
+                    </a:prstGeom>
+                  </pic:spPr>
+                </pic:pic>
+              </a:graphicData>
+            </a:graphic>
+          </wp:anchor>
+        </w:drawing>
+      </w:r>
+    </w:p>
+    <w:p>
+      <w:pPr>
+        <w:pStyle w:val="NormalWeb"/>
+        <w:spacing w:before="0" w:beforeAutospacing="0" w:after="0" w:afterAutospacing="0"/>
+        <w:rPr>
+          <w:rFonts w:ascii="Arial" w:hAnsi="Arial" w:cs="Arial"/>
+          <w:color w:val="000000"/>
+          <w:lang w:val="ca-ES"/>
+        </w:rPr>
+      </w:pPr>
+      <w:r>
+        <w:rPr>
+          <w:rFonts w:ascii="Arial" w:hAnsi="Arial" w:cs="Arial"/>
+          <w:color w:val="000000"/>
+          <w:lang w:val="ca-ES"/>
+        </w:rPr>
+        <w:t xml:space="preserve">El treball separa la tasca en dos etapes, la representació i la predicció, la primera </w:t>
+      </w:r>
+      <w:r>
+        <w:rPr>
+          <w:rFonts w:ascii="Arial" w:hAnsi="Arial" w:cs="Arial"/>
+          <w:color w:val="000000"/>
+          <w:lang w:val="ca-ES"/>
+        </w:rPr>
+        <w:t xml:space="preserve">te la funció de a partir de la posició i el numero atòmic formular una representació per a constituir la entrada </w:t>
+      </w:r>
+      <w:r>
+        <w:rPr>
+          <w:rFonts w:ascii="Arial" w:hAnsi="Arial" w:cs="Arial"/>
+          <w:color w:val="000000"/>
+          <w:lang w:val="ca-ES"/>
+        </w:rPr>
+        <w:t>per la segona i aquesta te el rol de aplicar el model</w:t>
+      </w:r>
+      <w:r>
+        <w:rPr>
+          <w:rFonts w:ascii="Arial" w:hAnsi="Arial" w:cs="Arial"/>
+          <w:color w:val="000000"/>
+          <w:lang w:val="ca-ES"/>
+        </w:rPr>
+        <w:t xml:space="preserve"> un</w:t>
+      </w:r>
+      <w:r>
+        <w:rPr>
+          <w:rFonts w:ascii="Arial" w:hAnsi="Arial" w:cs="Arial"/>
+          <w:color w:val="000000"/>
+          <w:lang w:val="ca-ES"/>
+        </w:rPr>
+        <w:t xml:space="preserve"> </w:t>
+      </w:r>
+      <w:r>
+        <w:rPr>
+          <w:rFonts w:ascii="Arial" w:hAnsi="Arial" w:cs="Arial"/>
+          <w:color w:val="000000"/>
+          <w:lang w:val="ca-ES"/>
+        </w:rPr>
+        <w:t>atomístic</w:t>
+      </w:r>
+      <w:r>
+        <w:rPr>
+          <w:rFonts w:ascii="Arial" w:hAnsi="Arial" w:cs="Arial"/>
+          <w:color w:val="000000"/>
+          <w:lang w:val="ca-ES"/>
+        </w:rPr>
+        <w:t xml:space="preserve">. </w:t>
+      </w:r>
+    </w:p>
+    <w:p>
+      <w:pPr>
+        <w:pStyle w:val="NormalWeb"/>
+        <w:spacing w:before="0" w:beforeAutospacing="0" w:after="0" w:afterAutospacing="0"/>
+        <w:rPr>
+          <w:rFonts w:ascii="Arial" w:hAnsi="Arial" w:cs="Arial"/>
+          <w:color w:val="000000"/>
+          <w:lang w:val="ca-ES"/>
+        </w:rPr>
+      </w:pPr>
+    </w:p>
+    <w:p>
+      <w:pPr>
+        <w:pStyle w:val="NormalWeb"/>
+        <w:spacing w:before="0" w:beforeAutospacing="0" w:after="0" w:afterAutospacing="0"/>
+        <w:rPr>
+          <w:rFonts w:ascii="Arial" w:hAnsi="Arial" w:cs="Arial"/>
+          <w:color w:val="000000"/>
+          <w:lang w:val="ca-ES"/>
+        </w:rPr>
+      </w:pPr>
+      <w:r>
+        <w:rPr>
+          <w:rFonts w:ascii="Arial" w:hAnsi="Arial" w:cs="Arial"/>
+          <w:color w:val="000000"/>
+          <w:lang w:val="ca-ES"/>
+        </w:rPr>
+        <w:t>La primera etapa c</w:t>
+      </w:r>
+      <w:r>
+        <w:rPr>
+          <w:rFonts w:ascii="Arial" w:hAnsi="Arial" w:cs="Arial"/>
+          <w:color w:val="000000"/>
+          <w:lang w:val="ca-ES"/>
+        </w:rPr>
+        <w:t xml:space="preserve">onsta de dos </w:t>
+      </w:r>
+      <w:r>
+        <w:rPr>
+          <w:rFonts w:ascii="Arial" w:hAnsi="Arial" w:cs="Arial"/>
+          <w:color w:val="000000"/>
+          <w:lang w:val="ca-ES"/>
+        </w:rPr>
+        <w:t>possibles</w:t>
+      </w:r>
+      <w:r>
+        <w:rPr>
+          <w:rFonts w:ascii="Arial" w:hAnsi="Arial" w:cs="Arial"/>
+          <w:color w:val="000000"/>
+          <w:lang w:val="ca-ES"/>
+        </w:rPr>
+        <w:t xml:space="preserve"> una de cada </w:t>
+      </w:r>
+      <w:r>
+        <w:rPr>
+          <w:rFonts w:ascii="Arial" w:hAnsi="Arial" w:cs="Arial"/>
+          <w:color w:val="000000"/>
+          <w:lang w:val="ca-ES"/>
+        </w:rPr>
+        <w:t xml:space="preserve">un dels </w:t>
+      </w:r>
+      <w:r>
+        <w:rPr>
+          <w:rFonts w:ascii="Arial" w:hAnsi="Arial" w:cs="Arial"/>
+          <w:color w:val="000000"/>
+          <w:lang w:val="ca-ES"/>
+        </w:rPr>
+        <w:t>tipus mencionats</w:t>
+      </w:r>
+      <w:r>
+        <w:rPr>
+          <w:rFonts w:ascii="Arial" w:hAnsi="Arial" w:cs="Arial"/>
+          <w:color w:val="000000"/>
+          <w:lang w:val="ca-ES"/>
+        </w:rPr>
+        <w:t xml:space="preserve"> anteriorment </w:t>
+      </w:r>
+      <w:r>
+        <w:rPr>
+          <w:rFonts w:ascii="Arial" w:hAnsi="Arial" w:cs="Arial"/>
+          <w:color w:val="000000"/>
+          <w:lang w:val="ca-ES"/>
+        </w:rPr>
+        <w:t>, wACSF (</w:t>
+      </w:r>
+      <w:r>
+        <w:rPr>
+          <w:rFonts w:ascii="Arial" w:hAnsi="Arial" w:cs="Arial"/>
+          <w:color w:val="000000"/>
+          <w:lang w:val="ca-ES"/>
+        </w:rPr>
+        <w:t>description based</w:t>
+      </w:r>
+      <w:r>
+        <w:rPr>
+          <w:rFonts w:ascii="Arial" w:hAnsi="Arial" w:cs="Arial"/>
+          <w:color w:val="000000"/>
+          <w:lang w:val="ca-ES"/>
+        </w:rPr>
+        <w:t xml:space="preserve">) i SchNet (end-to-end) </w:t>
+      </w:r>
+    </w:p>
+    <w:p>
+      <w:pPr>
+        <w:pStyle w:val="NormalWeb"/>
+        <w:spacing w:before="0" w:beforeAutospacing="0" w:after="0" w:afterAutospacing="0"/>
+        <w:rPr>
+          <w:rFonts w:ascii="Arial" w:hAnsi="Arial" w:cs="Arial"/>
+          <w:color w:val="000000"/>
+          <w:lang w:val="ca-ES"/>
+        </w:rPr>
+      </w:pPr>
+    </w:p>
+    <w:p>
+      <w:pPr>
+        <w:pStyle w:val="NormalWeb"/>
+        <w:spacing w:before="0" w:beforeAutospacing="0" w:after="0" w:afterAutospacing="0"/>
+        <w:rPr>
+          <w:rFonts w:ascii="Arial" w:hAnsi="Arial" w:cs="Arial"/>
+          <w:b/>
+          <w:bCs/>
+          <w:color w:val="000000"/>
+          <w:lang w:val="ca-ES"/>
+        </w:rPr>
+      </w:pPr>
+      <w:r>
+        <w:rPr>
+          <w:rFonts w:ascii="Arial" w:hAnsi="Arial" w:cs="Arial"/>
+          <w:b/>
+          <w:bCs/>
+          <w:color w:val="000000"/>
+          <w:lang w:val="ca-ES"/>
+        </w:rPr>
+        <w:t>wACSF:</w:t>
+      </w:r>
+    </w:p>
+    <w:p>
+      <w:pPr>
+        <w:pStyle w:val="NormalWeb"/>
+        <w:spacing w:before="0" w:beforeAutospacing="0" w:after="0" w:afterAutospacing="0"/>
+        <w:rPr>
+          <w:rFonts w:ascii="Arial" w:hAnsi="Arial" w:cs="Arial"/>
+          <w:color w:val="000000"/>
+          <w:lang w:val="ca-ES"/>
+        </w:rPr>
+      </w:pPr>
+    </w:p>
+    <w:p>
+      <w:pPr>
+        <w:pStyle w:val="NormalWeb"/>
+        <w:spacing w:before="0" w:beforeAutospacing="0" w:after="0" w:afterAutospacing="0"/>
+        <w:rPr>
+          <w:rFonts w:ascii="Arial" w:hAnsi="Arial" w:cs="Arial"/>
+          <w:color w:val="000000"/>
+          <w:lang w:val="ca-ES"/>
+        </w:rPr>
+      </w:pPr>
+      <w:r>
+        <w:rPr>
+          <w:rFonts w:ascii="Arial" w:hAnsi="Arial" w:cs="Arial"/>
+          <w:color w:val="000000"/>
+          <w:lang w:val="ca-ES"/>
+        </w:rPr>
+        <w:t>També referida com a “</w:t>
+      </w:r>
+      <w:r>
+        <w:rPr>
+          <w:rFonts w:ascii="Arial" w:hAnsi="Arial" w:cs="Arial"/>
+          <w:color w:val="000000"/>
+          <w:lang w:val="ca-ES"/>
+        </w:rPr>
+        <w:t>Behler−Parrinello network potentials</w:t>
+      </w:r>
+      <w:r>
+        <w:rPr>
+          <w:rFonts w:ascii="Arial" w:hAnsi="Arial" w:cs="Arial"/>
+          <w:color w:val="000000"/>
+          <w:lang w:val="ca-ES"/>
+        </w:rPr>
+        <w:t xml:space="preserve">” </w:t>
+      </w:r>
+      <w:r>
+        <w:rPr>
+          <w:rFonts w:ascii="Arial" w:hAnsi="Arial" w:cs="Arial"/>
+          <w:color w:val="000000"/>
+          <w:lang w:val="ca-ES"/>
+        </w:rPr>
+        <w:t xml:space="preserve">esta demostrat que es molt efectiva per representar varies molècules de petites dimensions i es molt usada en aquest camp. Es una representació que es calcula prèvia al entrenament/predicció del model així que es molt útil quan no es disposa de meses dades per entrenar el model ja que li dona part de la feina feta. Però alhora fa els models menys generalitzables ja que la funció es fixe i no deixa llibertat a la xarxa neuronal. </w:t>
+      </w:r>
+    </w:p>
+    <w:p>
+      <w:pPr>
+        <w:pStyle w:val="NormalWeb"/>
+        <w:spacing w:before="0" w:beforeAutospacing="0" w:after="0" w:afterAutospacing="0"/>
+        <w:rPr>
+          <w:rFonts w:ascii="Arial" w:hAnsi="Arial" w:cs="Arial"/>
+          <w:color w:val="000000"/>
+          <w:lang w:val="ca-ES"/>
+        </w:rPr>
+      </w:pPr>
+    </w:p>
+    <w:p>
+      <w:pPr>
+        <w:pStyle w:val="NormalWeb"/>
+        <w:spacing w:before="0" w:beforeAutospacing="0" w:after="0" w:afterAutospacing="0"/>
+        <w:rPr>
+          <w:rFonts w:ascii="Arial" w:hAnsi="Arial" w:cs="Arial"/>
+          <w:color w:val="000000"/>
+          <w:lang w:val="ca-ES"/>
+        </w:rPr>
+      </w:pPr>
+      <w:r>
+        <w:rPr>
+          <w:rFonts w:ascii="Arial" w:hAnsi="Arial" w:cs="Arial"/>
+          <w:color w:val="000000"/>
+          <w:lang w:val="ca-ES"/>
+        </w:rPr>
+        <w:t xml:space="preserve">Sense entrar en massa detall del funcionament d’aquesta representació esta basada en que cada </w:t>
+      </w:r>
+      <w:r>
+        <w:rPr>
+          <w:rFonts w:ascii="Arial" w:hAnsi="Arial" w:cs="Arial"/>
+          <w:color w:val="000000"/>
+          <w:lang w:val="ca-ES"/>
+        </w:rPr>
+        <w:t>àtom</w:t>
+      </w:r>
+      <w:r>
+        <w:rPr>
+          <w:rFonts w:ascii="Arial" w:hAnsi="Arial" w:cs="Arial"/>
+          <w:color w:val="000000"/>
+          <w:lang w:val="ca-ES"/>
+        </w:rPr>
+        <w:t xml:space="preserve"> comprova </w:t>
+      </w:r>
+      <w:r>
+        <w:rPr>
+          <w:rFonts w:ascii="Arial" w:hAnsi="Arial" w:cs="Arial"/>
+          <w:color w:val="000000"/>
+          <w:lang w:val="ca-ES"/>
+        </w:rPr>
+        <w:t xml:space="preserve">per els </w:t>
+      </w:r>
+      <w:r>
+        <w:rPr>
+          <w:rFonts w:ascii="Arial" w:hAnsi="Arial" w:cs="Arial"/>
+          <w:color w:val="000000"/>
+          <w:lang w:val="ca-ES"/>
+        </w:rPr>
+        <w:t xml:space="preserve">àtoms adjacents </w:t>
+      </w:r>
+      <w:r>
+        <w:rPr>
+          <w:rFonts w:ascii="Arial" w:hAnsi="Arial" w:cs="Arial"/>
+          <w:color w:val="000000"/>
+          <w:lang w:val="ca-ES"/>
+        </w:rPr>
+        <w:t>les posicions (radial symetry functions) i els angles entre ells (angular symetry functions) i convina aquesta informació així generant uns valors per a poder representar la seva situació en l’espai.</w:t>
+      </w:r>
+    </w:p>
+    <w:p>
+      <w:pPr>
+        <w:pStyle w:val="NormalWeb"/>
+        <w:spacing w:before="0" w:beforeAutospacing="0" w:after="0" w:afterAutospacing="0"/>
+        <w:rPr>
+          <w:rFonts w:ascii="Arial" w:hAnsi="Arial" w:cs="Arial"/>
+          <w:color w:val="000000"/>
+          <w:lang w:val="ca-ES"/>
+        </w:rPr>
+      </w:pPr>
+    </w:p>
+    <w:p>
+      <w:pPr>
+        <w:pStyle w:val="NormalWeb"/>
+        <w:spacing w:before="0" w:beforeAutospacing="0" w:after="0" w:afterAutospacing="0"/>
+        <w:rPr>
+          <w:rFonts w:ascii="Arial" w:hAnsi="Arial" w:cs="Arial"/>
+          <w:color w:val="000000"/>
+          <w:lang w:val="ca-ES"/>
+        </w:rPr>
+      </w:pPr>
+    </w:p>
+    <w:p>
+      <w:pPr>
+        <w:rPr>
+          <w:rFonts w:ascii="Arial" w:eastAsia="Times New Roman" w:hAnsi="Arial" w:cs="Arial"/>
+          <w:b/>
+          <w:bCs/>
+          <w:color w:val="000000"/>
+          <w:sz w:val="24"/>
+          <w:szCs w:val="24"/>
+          <w:lang w:eastAsia="es-ES"/>
+        </w:rPr>
+      </w:pPr>
+      <w:r>
+        <w:rPr>
+          <w:rFonts w:ascii="Arial" w:hAnsi="Arial" w:cs="Arial"/>
+          <w:b/>
+          <w:bCs/>
+          <w:color w:val="000000"/>
+        </w:rPr>
+        <w:br w:type="page"/>
+      </w:r>
+    </w:p>
+    <w:p>
+      <w:pPr>
+        <w:pStyle w:val="NormalWeb"/>
+        <w:spacing w:before="0" w:beforeAutospacing="0" w:after="0" w:afterAutospacing="0"/>
+        <w:rPr>
+          <w:rFonts w:ascii="Arial" w:hAnsi="Arial" w:cs="Arial"/>
+          <w:b/>
+          <w:bCs/>
+          <w:color w:val="000000"/>
+          <w:lang w:val="ca-ES"/>
+        </w:rPr>
+      </w:pPr>
+      <w:r>
+        <w:rPr>
+          <w:rFonts w:ascii="Arial" w:hAnsi="Arial" w:cs="Arial"/>
+          <w:b/>
+          <w:bCs/>
+          <w:color w:val="000000"/>
+          <w:lang w:val="ca-ES"/>
+        </w:rPr>
+        <w:lastRenderedPageBreak/>
+        <w:t>SchNet</w:t>
+      </w:r>
+      <w:r>
+        <w:rPr>
+          <w:rFonts w:ascii="Arial" w:hAnsi="Arial" w:cs="Arial"/>
+          <w:b/>
+          <w:bCs/>
+          <w:color w:val="000000"/>
+          <w:lang w:val="ca-ES"/>
+        </w:rPr>
+        <w:t>:</w:t>
+      </w:r>
+    </w:p>
+    <w:p>
+      <w:pPr>
+        <w:pStyle w:val="NormalWeb"/>
+        <w:spacing w:before="0" w:beforeAutospacing="0" w:after="0" w:afterAutospacing="0"/>
+        <w:rPr>
+          <w:rFonts w:ascii="Arial" w:hAnsi="Arial" w:cs="Arial"/>
+          <w:color w:val="000000"/>
+          <w:lang w:val="ca-ES"/>
+        </w:rPr>
+      </w:pPr>
+    </w:p>
+    <w:p>
+      <w:pPr>
+        <w:pStyle w:val="NormalWeb"/>
+        <w:spacing w:before="0" w:beforeAutospacing="0" w:after="0" w:afterAutospacing="0"/>
+        <w:rPr>
+          <w:rFonts w:ascii="Arial" w:hAnsi="Arial" w:cs="Arial"/>
+          <w:color w:val="000000"/>
+          <w:lang w:val="ca-ES"/>
+        </w:rPr>
+      </w:pPr>
+    </w:p>
+    <w:p>
+      <w:pPr>
+        <w:pStyle w:val="NormalWeb"/>
+        <w:spacing w:before="0" w:beforeAutospacing="0" w:after="0" w:afterAutospacing="0"/>
+        <w:rPr>
+          <w:rFonts w:ascii="Arial" w:hAnsi="Arial" w:cs="Arial"/>
+          <w:color w:val="000000"/>
+          <w:lang w:val="ca-ES"/>
+        </w:rPr>
+      </w:pPr>
+    </w:p>
+    <w:p>
+      <w:pPr>
+        <w:pStyle w:val="NormalWeb"/>
+        <w:spacing w:before="0" w:beforeAutospacing="0" w:after="0" w:afterAutospacing="0"/>
+        <w:rPr>
+          <w:rFonts w:ascii="Arial" w:hAnsi="Arial" w:cs="Arial"/>
+          <w:color w:val="000000"/>
+          <w:lang w:val="ca-ES"/>
+        </w:rPr>
+      </w:pPr>
+    </w:p>
     <w:sectPr>
       <w:pgSz w:w="11906" w:h="16838"/>
       <w:pgMar w:top="1417" w:right="1701" w:bottom="1417" w:left="1701" w:header="708" w:footer="708" w:gutter="0"/>
@@ -52,6 +874,407 @@
     </w:sectPr>
   </w:body>
 </w:document>
+</file>
+
+<file path=word/comments.xml><?xml version="1.0" encoding="utf-8"?>
+<w:comments xmlns:wpc="http://schemas.microsoft.com/office/word/2010/wordprocessingCanvas" xmlns:cx="http://schemas.microsoft.com/office/drawing/2014/chartex" xmlns:cx1="http://schemas.microsoft.com/office/drawing/2015/9/8/chartex" xmlns:cx2="http://schemas.microsoft.com/office/drawing/2015/10/21/chartex" xmlns:cx3="http://schemas.microsoft.com/office/drawing/2016/5/9/chartex" xmlns:cx4="http://schemas.microsoft.com/office/drawing/2016/5/10/chartex" xmlns:cx5="http://schemas.microsoft.com/office/drawing/2016/5/11/chartex" xmlns:cx6="http://schemas.microsoft.com/office/drawing/2016/5/12/chartex" xmlns:cx7="http://schemas.microsoft.com/office/drawing/2016/5/13/chartex" xmlns:cx8="http://schemas.microsoft.com/office/drawing/2016/5/14/chartex" xmlns:mc="http://schemas.openxmlformats.org/markup-compatibility/2006" xmlns:aink="http://schemas.microsoft.com/office/drawing/2016/ink" xmlns:am3d="http://schemas.microsoft.com/office/drawing/2017/model3d" xmlns:o="urn:schemas-microsoft-com:office:office" xmlns:oel="http://schemas.microsoft.com/office/2019/extlst" xmlns:r="http://schemas.openxmlformats.org/officeDocument/2006/relationships" xmlns:m="http://schemas.openxmlformats.org/officeDocument/2006/math" xmlns:v="urn:schemas-microsoft-com:vml" xmlns:wp14="http://schemas.microsoft.com/office/word/2010/wordprocessingDrawing" xmlns:wp="http://schemas.openxmlformats.org/drawingml/2006/wordprocessingDrawing" xmlns:w10="urn:schemas-microsoft-com:office:word" xmlns:w="http://schemas.openxmlformats.org/wordprocessingml/2006/main" xmlns:w14="http://schemas.microsoft.com/office/word/2010/wordml" xmlns:w15="http://schemas.microsoft.com/office/word/2012/wordml" xmlns:w16cex="http://schemas.microsoft.com/office/word/2018/wordml/cex" xmlns:w16cid="http://schemas.microsoft.com/office/word/2016/wordml/cid" xmlns:w16="http://schemas.microsoft.com/office/word/2018/wordml" xmlns:w16sdtdh="http://schemas.microsoft.com/office/word/2020/wordml/sdtdatahash" xmlns:w16se="http://schemas.microsoft.com/office/word/2015/wordml/symex" xmlns:wpg="http://schemas.microsoft.com/office/word/2010/wordprocessingGroup" xmlns:wpi="http://schemas.microsoft.com/office/word/2010/wordprocessingInk" xmlns:wne="http://schemas.microsoft.com/office/word/2006/wordml" xmlns:wps="http://schemas.microsoft.com/office/word/2010/wordprocessingShape" mc:Ignorable="w14 w15 w16se w16cid w16 w16cex w16sdtdh wp14">
+  <w:comment w:id="0" w:author="Joan Tibau Terma" w:date="2023-02-27T11:39:00Z" w:initials="JTT">
+    <w:p>
+      <w:pPr>
+        <w:pStyle w:val="Textocomentario"/>
+      </w:pPr>
+      <w:r>
+        <w:rPr>
+          <w:rStyle w:val="Refdecomentario"/>
+        </w:rPr>
+        <w:annotationRef/>
+      </w:r>
+      <w:r>
+        <w:t>Mes similar al nostre enfoc principal</w:t>
+      </w:r>
+    </w:p>
+  </w:comment>
+</w:comments>
+</file>
+
+<file path=word/commentsExtended.xml><?xml version="1.0" encoding="utf-8"?>
+<w15:commentsEx xmlns:wpc="http://schemas.microsoft.com/office/word/2010/wordprocessingCanvas" xmlns:cx="http://schemas.microsoft.com/office/drawing/2014/chartex" xmlns:cx1="http://schemas.microsoft.com/office/drawing/2015/9/8/chartex" xmlns:cx2="http://schemas.microsoft.com/office/drawing/2015/10/21/chartex" xmlns:cx3="http://schemas.microsoft.com/office/drawing/2016/5/9/chartex" xmlns:cx4="http://schemas.microsoft.com/office/drawing/2016/5/10/chartex" xmlns:cx5="http://schemas.microsoft.com/office/drawing/2016/5/11/chartex" xmlns:cx6="http://schemas.microsoft.com/office/drawing/2016/5/12/chartex" xmlns:cx7="http://schemas.microsoft.com/office/drawing/2016/5/13/chartex" xmlns:cx8="http://schemas.microsoft.com/office/drawing/2016/5/14/chartex" xmlns:mc="http://schemas.openxmlformats.org/markup-compatibility/2006" xmlns:aink="http://schemas.microsoft.com/office/drawing/2016/ink" xmlns:am3d="http://schemas.microsoft.com/office/drawing/2017/model3d" xmlns:o="urn:schemas-microsoft-com:office:office" xmlns:oel="http://schemas.microsoft.com/office/2019/extlst" xmlns:r="http://schemas.openxmlformats.org/officeDocument/2006/relationships" xmlns:m="http://schemas.openxmlformats.org/officeDocument/2006/math" xmlns:v="urn:schemas-microsoft-com:vml" xmlns:wp14="http://schemas.microsoft.com/office/word/2010/wordprocessingDrawing" xmlns:wp="http://schemas.openxmlformats.org/drawingml/2006/wordprocessingDrawing" xmlns:w10="urn:schemas-microsoft-com:office:word" xmlns:w="http://schemas.openxmlformats.org/wordprocessingml/2006/main" xmlns:w14="http://schemas.microsoft.com/office/word/2010/wordml" xmlns:w15="http://schemas.microsoft.com/office/word/2012/wordml" xmlns:w16cex="http://schemas.microsoft.com/office/word/2018/wordml/cex" xmlns:w16cid="http://schemas.microsoft.com/office/word/2016/wordml/cid" xmlns:w16="http://schemas.microsoft.com/office/word/2018/wordml" xmlns:w16sdtdh="http://schemas.microsoft.com/office/word/2020/wordml/sdtdatahash" xmlns:w16se="http://schemas.microsoft.com/office/word/2015/wordml/symex" xmlns:wpg="http://schemas.microsoft.com/office/word/2010/wordprocessingGroup" xmlns:wpi="http://schemas.microsoft.com/office/word/2010/wordprocessingInk" xmlns:wne="http://schemas.microsoft.com/office/word/2006/wordml" xmlns:wps="http://schemas.microsoft.com/office/word/2010/wordprocessingShape" mc:Ignorable="w14 w15 w16se w16cid w16 w16cex w16sdtdh wp14">
+  <w15:commentEx w15:paraId="7EAC8E4E" w15:done="0"/>
+</w15:commentsEx>
+</file>
+
+<file path=word/commentsExtensible.xml><?xml version="1.0" encoding="utf-8"?>
+<w16cex:commentsExtensible xmlns:wpc="http://schemas.microsoft.com/office/word/2010/wordprocessingCanvas" xmlns:cx="http://schemas.microsoft.com/office/drawing/2014/chartex" xmlns:cx1="http://schemas.microsoft.com/office/drawing/2015/9/8/chartex" xmlns:cx2="http://schemas.microsoft.com/office/drawing/2015/10/21/chartex" xmlns:cx3="http://schemas.microsoft.com/office/drawing/2016/5/9/chartex" xmlns:cx4="http://schemas.microsoft.com/office/drawing/2016/5/10/chartex" xmlns:cx5="http://schemas.microsoft.com/office/drawing/2016/5/11/chartex" xmlns:cx6="http://schemas.microsoft.com/office/drawing/2016/5/12/chartex" xmlns:cx7="http://schemas.microsoft.com/office/drawing/2016/5/13/chartex" xmlns:cx8="http://schemas.microsoft.com/office/drawing/2016/5/14/chartex" xmlns:mc="http://schemas.openxmlformats.org/markup-compatibility/2006" xmlns:aink="http://schemas.microsoft.com/office/drawing/2016/ink" xmlns:am3d="http://schemas.microsoft.com/office/drawing/2017/model3d" xmlns:o="urn:schemas-microsoft-com:office:office" xmlns:oel="http://schemas.microsoft.com/office/2019/extlst" xmlns:r="http://schemas.openxmlformats.org/officeDocument/2006/relationships" xmlns:m="http://schemas.openxmlformats.org/officeDocument/2006/math" xmlns:v="urn:schemas-microsoft-com:vml" xmlns:wp14="http://schemas.microsoft.com/office/word/2010/wordprocessingDrawing" xmlns:wp="http://schemas.openxmlformats.org/drawingml/2006/wordprocessingDrawing" xmlns:w10="urn:schemas-microsoft-com:office:word" xmlns:w="http://schemas.openxmlformats.org/wordprocessingml/2006/main" xmlns:w14="http://schemas.microsoft.com/office/word/2010/wordml" xmlns:w15="http://schemas.microsoft.com/office/word/2012/wordml" xmlns:w16cex="http://schemas.microsoft.com/office/word/2018/wordml/cex" xmlns:w16cid="http://schemas.microsoft.com/office/word/2016/wordml/cid" xmlns:w16="http://schemas.microsoft.com/office/word/2018/wordml" xmlns:w16sdtdh="http://schemas.microsoft.com/office/word/2020/wordml/sdtdatahash" xmlns:w16se="http://schemas.microsoft.com/office/word/2015/wordml/symex" xmlns:wpg="http://schemas.microsoft.com/office/word/2010/wordprocessingGroup" xmlns:wpi="http://schemas.microsoft.com/office/word/2010/wordprocessingInk" xmlns:wne="http://schemas.microsoft.com/office/word/2006/wordml" xmlns:wps="http://schemas.microsoft.com/office/word/2010/wordprocessingShape" mc:Ignorable="w14 w15 w16se w16cid w16 w16cex w16sdtdh wp14">
+  <w16cex:commentExtensible w16cex:durableId="27A714FE" w16cex:dateUtc="2023-02-27T10:39:00Z"/>
+</w16cex:commentsExtensible>
+</file>
+
+<file path=word/commentsIds.xml><?xml version="1.0" encoding="utf-8"?>
+<w16cid:commentsIds xmlns:wpc="http://schemas.microsoft.com/office/word/2010/wordprocessingCanvas" xmlns:cx="http://schemas.microsoft.com/office/drawing/2014/chartex" xmlns:cx1="http://schemas.microsoft.com/office/drawing/2015/9/8/chartex" xmlns:cx2="http://schemas.microsoft.com/office/drawing/2015/10/21/chartex" xmlns:cx3="http://schemas.microsoft.com/office/drawing/2016/5/9/chartex" xmlns:cx4="http://schemas.microsoft.com/office/drawing/2016/5/10/chartex" xmlns:cx5="http://schemas.microsoft.com/office/drawing/2016/5/11/chartex" xmlns:cx6="http://schemas.microsoft.com/office/drawing/2016/5/12/chartex" xmlns:cx7="http://schemas.microsoft.com/office/drawing/2016/5/13/chartex" xmlns:cx8="http://schemas.microsoft.com/office/drawing/2016/5/14/chartex" xmlns:mc="http://schemas.openxmlformats.org/markup-compatibility/2006" xmlns:aink="http://schemas.microsoft.com/office/drawing/2016/ink" xmlns:am3d="http://schemas.microsoft.com/office/drawing/2017/model3d" xmlns:o="urn:schemas-microsoft-com:office:office" xmlns:oel="http://schemas.microsoft.com/office/2019/extlst" xmlns:r="http://schemas.openxmlformats.org/officeDocument/2006/relationships" xmlns:m="http://schemas.openxmlformats.org/officeDocument/2006/math" xmlns:v="urn:schemas-microsoft-com:vml" xmlns:wp14="http://schemas.microsoft.com/office/word/2010/wordprocessingDrawing" xmlns:wp="http://schemas.openxmlformats.org/drawingml/2006/wordprocessingDrawing" xmlns:w10="urn:schemas-microsoft-com:office:word" xmlns:w="http://schemas.openxmlformats.org/wordprocessingml/2006/main" xmlns:w14="http://schemas.microsoft.com/office/word/2010/wordml" xmlns:w15="http://schemas.microsoft.com/office/word/2012/wordml" xmlns:w16cex="http://schemas.microsoft.com/office/word/2018/wordml/cex" xmlns:w16cid="http://schemas.microsoft.com/office/word/2016/wordml/cid" xmlns:w16="http://schemas.microsoft.com/office/word/2018/wordml" xmlns:w16sdtdh="http://schemas.microsoft.com/office/word/2020/wordml/sdtdatahash" xmlns:w16se="http://schemas.microsoft.com/office/word/2015/wordml/symex" xmlns:wpg="http://schemas.microsoft.com/office/word/2010/wordprocessingGroup" xmlns:wpi="http://schemas.microsoft.com/office/word/2010/wordprocessingInk" xmlns:wne="http://schemas.microsoft.com/office/word/2006/wordml" xmlns:wps="http://schemas.microsoft.com/office/word/2010/wordprocessingShape" mc:Ignorable="w14 w15 w16se w16cid w16 w16cex w16sdtdh wp14">
+  <w16cid:commentId w16cid:paraId="7EAC8E4E" w16cid:durableId="27A714FE"/>
+</w16cid:commentsIds>
+</file>
+
+<file path=word/numbering.xml><?xml version="1.0" encoding="utf-8"?>
+<w:numbering xmlns:wpc="http://schemas.microsoft.com/office/word/2010/wordprocessingCanvas" xmlns:cx="http://schemas.microsoft.com/office/drawing/2014/chartex" xmlns:cx1="http://schemas.microsoft.com/office/drawing/2015/9/8/chartex" xmlns:cx2="http://schemas.microsoft.com/office/drawing/2015/10/21/chartex" xmlns:cx3="http://schemas.microsoft.com/office/drawing/2016/5/9/chartex" xmlns:cx4="http://schemas.microsoft.com/office/drawing/2016/5/10/chartex" xmlns:cx5="http://schemas.microsoft.com/office/drawing/2016/5/11/chartex" xmlns:cx6="http://schemas.microsoft.com/office/drawing/2016/5/12/chartex" xmlns:cx7="http://schemas.microsoft.com/office/drawing/2016/5/13/chartex" xmlns:cx8="http://schemas.microsoft.com/office/drawing/2016/5/14/chartex" xmlns:mc="http://schemas.openxmlformats.org/markup-compatibility/2006" xmlns:aink="http://schemas.microsoft.com/office/drawing/2016/ink" xmlns:am3d="http://schemas.microsoft.com/office/drawing/2017/model3d" xmlns:o="urn:schemas-microsoft-com:office:office" xmlns:oel="http://schemas.microsoft.com/office/2019/extlst" xmlns:r="http://schemas.openxmlformats.org/officeDocument/2006/relationships" xmlns:m="http://schemas.openxmlformats.org/officeDocument/2006/math" xmlns:v="urn:schemas-microsoft-com:vml" xmlns:wp14="http://schemas.microsoft.com/office/word/2010/wordprocessingDrawing" xmlns:wp="http://schemas.openxmlformats.org/drawingml/2006/wordprocessingDrawing" xmlns:w10="urn:schemas-microsoft-com:office:word" xmlns:w="http://schemas.openxmlformats.org/wordprocessingml/2006/main" xmlns:w14="http://schemas.microsoft.com/office/word/2010/wordml" xmlns:w15="http://schemas.microsoft.com/office/word/2012/wordml" xmlns:w16cex="http://schemas.microsoft.com/office/word/2018/wordml/cex" xmlns:w16cid="http://schemas.microsoft.com/office/word/2016/wordml/cid" xmlns:w16="http://schemas.microsoft.com/office/word/2018/wordml" xmlns:w16sdtdh="http://schemas.microsoft.com/office/word/2020/wordml/sdtdatahash" xmlns:w16se="http://schemas.microsoft.com/office/word/2015/wordml/symex" xmlns:wpg="http://schemas.microsoft.com/office/word/2010/wordprocessingGroup" xmlns:wpi="http://schemas.microsoft.com/office/word/2010/wordprocessingInk" xmlns:wne="http://schemas.microsoft.com/office/word/2006/wordml" xmlns:wps="http://schemas.microsoft.com/office/word/2010/wordprocessingShape" mc:Ignorable="w14 w15 w16se w16cid w16 w16cex w16sdtdh wp14">
+  <w:abstractNum w:abstractNumId="0" w15:restartNumberingAfterBreak="0">
+    <w:nsid w:val="11272B06"/>
+    <w:multiLevelType w:val="hybridMultilevel"/>
+    <w:tmpl w:val="8DBC03C4"/>
+    <w:lvl w:ilvl="0" w:tplc="8E9C7E2A">
+      <w:numFmt w:val="bullet"/>
+      <w:lvlText w:val="-"/>
+      <w:lvlJc w:val="left"/>
+      <w:pPr>
+        <w:ind w:left="720" w:hanging="360"/>
+      </w:pPr>
+      <w:rPr>
+        <w:rFonts w:ascii="Arial" w:eastAsia="Times New Roman" w:hAnsi="Arial" w:cs="Arial" w:hint="default"/>
+        <w:color w:val="000000"/>
+        <w:sz w:val="26"/>
+      </w:rPr>
+    </w:lvl>
+    <w:lvl w:ilvl="1" w:tplc="0C0A0003" w:tentative="1">
+      <w:start w:val="1"/>
+      <w:numFmt w:val="bullet"/>
+      <w:lvlText w:val="o"/>
+      <w:lvlJc w:val="left"/>
+      <w:pPr>
+        <w:ind w:left="1440" w:hanging="360"/>
+      </w:pPr>
+      <w:rPr>
+        <w:rFonts w:ascii="Courier New" w:hAnsi="Courier New" w:cs="Courier New" w:hint="default"/>
+      </w:rPr>
+    </w:lvl>
+    <w:lvl w:ilvl="2" w:tplc="0C0A0005" w:tentative="1">
+      <w:start w:val="1"/>
+      <w:numFmt w:val="bullet"/>
+      <w:lvlText w:val=""/>
+      <w:lvlJc w:val="left"/>
+      <w:pPr>
+        <w:ind w:left="2160" w:hanging="360"/>
+      </w:pPr>
+      <w:rPr>
+        <w:rFonts w:ascii="Wingdings" w:hAnsi="Wingdings" w:hint="default"/>
+      </w:rPr>
+    </w:lvl>
+    <w:lvl w:ilvl="3" w:tplc="0C0A0001" w:tentative="1">
+      <w:start w:val="1"/>
+      <w:numFmt w:val="bullet"/>
+      <w:lvlText w:val=""/>
+      <w:lvlJc w:val="left"/>
+      <w:pPr>
+        <w:ind w:left="2880" w:hanging="360"/>
+      </w:pPr>
+      <w:rPr>
+        <w:rFonts w:ascii="Symbol" w:hAnsi="Symbol" w:hint="default"/>
+      </w:rPr>
+    </w:lvl>
+    <w:lvl w:ilvl="4" w:tplc="0C0A0003" w:tentative="1">
+      <w:start w:val="1"/>
+      <w:numFmt w:val="bullet"/>
+      <w:lvlText w:val="o"/>
+      <w:lvlJc w:val="left"/>
+      <w:pPr>
+        <w:ind w:left="3600" w:hanging="360"/>
+      </w:pPr>
+      <w:rPr>
+        <w:rFonts w:ascii="Courier New" w:hAnsi="Courier New" w:cs="Courier New" w:hint="default"/>
+      </w:rPr>
+    </w:lvl>
+    <w:lvl w:ilvl="5" w:tplc="0C0A0005" w:tentative="1">
+      <w:start w:val="1"/>
+      <w:numFmt w:val="bullet"/>
+      <w:lvlText w:val=""/>
+      <w:lvlJc w:val="left"/>
+      <w:pPr>
+        <w:ind w:left="4320" w:hanging="360"/>
+      </w:pPr>
+      <w:rPr>
+        <w:rFonts w:ascii="Wingdings" w:hAnsi="Wingdings" w:hint="default"/>
+      </w:rPr>
+    </w:lvl>
+    <w:lvl w:ilvl="6" w:tplc="0C0A0001" w:tentative="1">
+      <w:start w:val="1"/>
+      <w:numFmt w:val="bullet"/>
+      <w:lvlText w:val=""/>
+      <w:lvlJc w:val="left"/>
+      <w:pPr>
+        <w:ind w:left="5040" w:hanging="360"/>
+      </w:pPr>
+      <w:rPr>
+        <w:rFonts w:ascii="Symbol" w:hAnsi="Symbol" w:hint="default"/>
+      </w:rPr>
+    </w:lvl>
+    <w:lvl w:ilvl="7" w:tplc="0C0A0003" w:tentative="1">
+      <w:start w:val="1"/>
+      <w:numFmt w:val="bullet"/>
+      <w:lvlText w:val="o"/>
+      <w:lvlJc w:val="left"/>
+      <w:pPr>
+        <w:ind w:left="5760" w:hanging="360"/>
+      </w:pPr>
+      <w:rPr>
+        <w:rFonts w:ascii="Courier New" w:hAnsi="Courier New" w:cs="Courier New" w:hint="default"/>
+      </w:rPr>
+    </w:lvl>
+    <w:lvl w:ilvl="8" w:tplc="0C0A0005" w:tentative="1">
+      <w:start w:val="1"/>
+      <w:numFmt w:val="bullet"/>
+      <w:lvlText w:val=""/>
+      <w:lvlJc w:val="left"/>
+      <w:pPr>
+        <w:ind w:left="6480" w:hanging="360"/>
+      </w:pPr>
+      <w:rPr>
+        <w:rFonts w:ascii="Wingdings" w:hAnsi="Wingdings" w:hint="default"/>
+      </w:rPr>
+    </w:lvl>
+  </w:abstractNum>
+  <w:abstractNum w:abstractNumId="1" w15:restartNumberingAfterBreak="0">
+    <w:nsid w:val="2469175F"/>
+    <w:multiLevelType w:val="hybridMultilevel"/>
+    <w:tmpl w:val="C2B05360"/>
+    <w:lvl w:ilvl="0" w:tplc="24DC5AB8">
+      <w:numFmt w:val="bullet"/>
+      <w:lvlText w:val="-"/>
+      <w:lvlJc w:val="left"/>
+      <w:pPr>
+        <w:ind w:left="720" w:hanging="360"/>
+      </w:pPr>
+      <w:rPr>
+        <w:rFonts w:ascii="Arial" w:eastAsia="Times New Roman" w:hAnsi="Arial" w:cs="Arial" w:hint="default"/>
+        <w:color w:val="000000"/>
+        <w:sz w:val="26"/>
+      </w:rPr>
+    </w:lvl>
+    <w:lvl w:ilvl="1" w:tplc="0C0A0003" w:tentative="1">
+      <w:start w:val="1"/>
+      <w:numFmt w:val="bullet"/>
+      <w:lvlText w:val="o"/>
+      <w:lvlJc w:val="left"/>
+      <w:pPr>
+        <w:ind w:left="1440" w:hanging="360"/>
+      </w:pPr>
+      <w:rPr>
+        <w:rFonts w:ascii="Courier New" w:hAnsi="Courier New" w:cs="Courier New" w:hint="default"/>
+      </w:rPr>
+    </w:lvl>
+    <w:lvl w:ilvl="2" w:tplc="0C0A0005" w:tentative="1">
+      <w:start w:val="1"/>
+      <w:numFmt w:val="bullet"/>
+      <w:lvlText w:val=""/>
+      <w:lvlJc w:val="left"/>
+      <w:pPr>
+        <w:ind w:left="2160" w:hanging="360"/>
+      </w:pPr>
+      <w:rPr>
+        <w:rFonts w:ascii="Wingdings" w:hAnsi="Wingdings" w:hint="default"/>
+      </w:rPr>
+    </w:lvl>
+    <w:lvl w:ilvl="3" w:tplc="0C0A0001" w:tentative="1">
+      <w:start w:val="1"/>
+      <w:numFmt w:val="bullet"/>
+      <w:lvlText w:val=""/>
+      <w:lvlJc w:val="left"/>
+      <w:pPr>
+        <w:ind w:left="2880" w:hanging="360"/>
+      </w:pPr>
+      <w:rPr>
+        <w:rFonts w:ascii="Symbol" w:hAnsi="Symbol" w:hint="default"/>
+      </w:rPr>
+    </w:lvl>
+    <w:lvl w:ilvl="4" w:tplc="0C0A0003" w:tentative="1">
+      <w:start w:val="1"/>
+      <w:numFmt w:val="bullet"/>
+      <w:lvlText w:val="o"/>
+      <w:lvlJc w:val="left"/>
+      <w:pPr>
+        <w:ind w:left="3600" w:hanging="360"/>
+      </w:pPr>
+      <w:rPr>
+        <w:rFonts w:ascii="Courier New" w:hAnsi="Courier New" w:cs="Courier New" w:hint="default"/>
+      </w:rPr>
+    </w:lvl>
+    <w:lvl w:ilvl="5" w:tplc="0C0A0005" w:tentative="1">
+      <w:start w:val="1"/>
+      <w:numFmt w:val="bullet"/>
+      <w:lvlText w:val=""/>
+      <w:lvlJc w:val="left"/>
+      <w:pPr>
+        <w:ind w:left="4320" w:hanging="360"/>
+      </w:pPr>
+      <w:rPr>
+        <w:rFonts w:ascii="Wingdings" w:hAnsi="Wingdings" w:hint="default"/>
+      </w:rPr>
+    </w:lvl>
+    <w:lvl w:ilvl="6" w:tplc="0C0A0001" w:tentative="1">
+      <w:start w:val="1"/>
+      <w:numFmt w:val="bullet"/>
+      <w:lvlText w:val=""/>
+      <w:lvlJc w:val="left"/>
+      <w:pPr>
+        <w:ind w:left="5040" w:hanging="360"/>
+      </w:pPr>
+      <w:rPr>
+        <w:rFonts w:ascii="Symbol" w:hAnsi="Symbol" w:hint="default"/>
+      </w:rPr>
+    </w:lvl>
+    <w:lvl w:ilvl="7" w:tplc="0C0A0003" w:tentative="1">
+      <w:start w:val="1"/>
+      <w:numFmt w:val="bullet"/>
+      <w:lvlText w:val="o"/>
+      <w:lvlJc w:val="left"/>
+      <w:pPr>
+        <w:ind w:left="5760" w:hanging="360"/>
+      </w:pPr>
+      <w:rPr>
+        <w:rFonts w:ascii="Courier New" w:hAnsi="Courier New" w:cs="Courier New" w:hint="default"/>
+      </w:rPr>
+    </w:lvl>
+    <w:lvl w:ilvl="8" w:tplc="0C0A0005" w:tentative="1">
+      <w:start w:val="1"/>
+      <w:numFmt w:val="bullet"/>
+      <w:lvlText w:val=""/>
+      <w:lvlJc w:val="left"/>
+      <w:pPr>
+        <w:ind w:left="6480" w:hanging="360"/>
+      </w:pPr>
+      <w:rPr>
+        <w:rFonts w:ascii="Wingdings" w:hAnsi="Wingdings" w:hint="default"/>
+      </w:rPr>
+    </w:lvl>
+  </w:abstractNum>
+  <w:abstractNum w:abstractNumId="2" w15:restartNumberingAfterBreak="0">
+    <w:nsid w:val="5DEA376E"/>
+    <w:multiLevelType w:val="hybridMultilevel"/>
+    <w:tmpl w:val="51405FD2"/>
+    <w:lvl w:ilvl="0" w:tplc="76AAD5D2">
+      <w:numFmt w:val="bullet"/>
+      <w:lvlText w:val="-"/>
+      <w:lvlJc w:val="left"/>
+      <w:pPr>
+        <w:ind w:left="720" w:hanging="360"/>
+      </w:pPr>
+      <w:rPr>
+        <w:rFonts w:ascii="Arial" w:eastAsia="Times New Roman" w:hAnsi="Arial" w:cs="Arial" w:hint="default"/>
+      </w:rPr>
+    </w:lvl>
+    <w:lvl w:ilvl="1" w:tplc="0C0A0003">
+      <w:start w:val="1"/>
+      <w:numFmt w:val="bullet"/>
+      <w:lvlText w:val="o"/>
+      <w:lvlJc w:val="left"/>
+      <w:pPr>
+        <w:ind w:left="1440" w:hanging="360"/>
+      </w:pPr>
+      <w:rPr>
+        <w:rFonts w:ascii="Courier New" w:hAnsi="Courier New" w:cs="Courier New" w:hint="default"/>
+      </w:rPr>
+    </w:lvl>
+    <w:lvl w:ilvl="2" w:tplc="0C0A0005" w:tentative="1">
+      <w:start w:val="1"/>
+      <w:numFmt w:val="bullet"/>
+      <w:lvlText w:val=""/>
+      <w:lvlJc w:val="left"/>
+      <w:pPr>
+        <w:ind w:left="2160" w:hanging="360"/>
+      </w:pPr>
+      <w:rPr>
+        <w:rFonts w:ascii="Wingdings" w:hAnsi="Wingdings" w:hint="default"/>
+      </w:rPr>
+    </w:lvl>
+    <w:lvl w:ilvl="3" w:tplc="0C0A0001" w:tentative="1">
+      <w:start w:val="1"/>
+      <w:numFmt w:val="bullet"/>
+      <w:lvlText w:val=""/>
+      <w:lvlJc w:val="left"/>
+      <w:pPr>
+        <w:ind w:left="2880" w:hanging="360"/>
+      </w:pPr>
+      <w:rPr>
+        <w:rFonts w:ascii="Symbol" w:hAnsi="Symbol" w:hint="default"/>
+      </w:rPr>
+    </w:lvl>
+    <w:lvl w:ilvl="4" w:tplc="0C0A0003" w:tentative="1">
+      <w:start w:val="1"/>
+      <w:numFmt w:val="bullet"/>
+      <w:lvlText w:val="o"/>
+      <w:lvlJc w:val="left"/>
+      <w:pPr>
+        <w:ind w:left="3600" w:hanging="360"/>
+      </w:pPr>
+      <w:rPr>
+        <w:rFonts w:ascii="Courier New" w:hAnsi="Courier New" w:cs="Courier New" w:hint="default"/>
+      </w:rPr>
+    </w:lvl>
+    <w:lvl w:ilvl="5" w:tplc="0C0A0005" w:tentative="1">
+      <w:start w:val="1"/>
+      <w:numFmt w:val="bullet"/>
+      <w:lvlText w:val=""/>
+      <w:lvlJc w:val="left"/>
+      <w:pPr>
+        <w:ind w:left="4320" w:hanging="360"/>
+      </w:pPr>
+      <w:rPr>
+        <w:rFonts w:ascii="Wingdings" w:hAnsi="Wingdings" w:hint="default"/>
+      </w:rPr>
+    </w:lvl>
+    <w:lvl w:ilvl="6" w:tplc="0C0A0001" w:tentative="1">
+      <w:start w:val="1"/>
+      <w:numFmt w:val="bullet"/>
+      <w:lvlText w:val=""/>
+      <w:lvlJc w:val="left"/>
+      <w:pPr>
+        <w:ind w:left="5040" w:hanging="360"/>
+      </w:pPr>
+      <w:rPr>
+        <w:rFonts w:ascii="Symbol" w:hAnsi="Symbol" w:hint="default"/>
+      </w:rPr>
+    </w:lvl>
+    <w:lvl w:ilvl="7" w:tplc="0C0A0003" w:tentative="1">
+      <w:start w:val="1"/>
+      <w:numFmt w:val="bullet"/>
+      <w:lvlText w:val="o"/>
+      <w:lvlJc w:val="left"/>
+      <w:pPr>
+        <w:ind w:left="5760" w:hanging="360"/>
+      </w:pPr>
+      <w:rPr>
+        <w:rFonts w:ascii="Courier New" w:hAnsi="Courier New" w:cs="Courier New" w:hint="default"/>
+      </w:rPr>
+    </w:lvl>
+    <w:lvl w:ilvl="8" w:tplc="0C0A0005" w:tentative="1">
+      <w:start w:val="1"/>
+      <w:numFmt w:val="bullet"/>
+      <w:lvlText w:val=""/>
+      <w:lvlJc w:val="left"/>
+      <w:pPr>
+        <w:ind w:left="6480" w:hanging="360"/>
+      </w:pPr>
+      <w:rPr>
+        <w:rFonts w:ascii="Wingdings" w:hAnsi="Wingdings" w:hint="default"/>
+      </w:rPr>
+    </w:lvl>
+  </w:abstractNum>
+  <w:num w:numId="1" w16cid:durableId="306713631">
+    <w:abstractNumId w:val="1"/>
+  </w:num>
+  <w:num w:numId="2" w16cid:durableId="1081950757">
+    <w:abstractNumId w:val="0"/>
+  </w:num>
+  <w:num w:numId="3" w16cid:durableId="709917602">
+    <w:abstractNumId w:val="2"/>
+  </w:num>
+</w:numbering>
+</file>
+
+<file path=word/people.xml><?xml version="1.0" encoding="utf-8"?>
+<w15:people xmlns:wpc="http://schemas.microsoft.com/office/word/2010/wordprocessingCanvas" xmlns:cx="http://schemas.microsoft.com/office/drawing/2014/chartex" xmlns:cx1="http://schemas.microsoft.com/office/drawing/2015/9/8/chartex" xmlns:cx2="http://schemas.microsoft.com/office/drawing/2015/10/21/chartex" xmlns:cx3="http://schemas.microsoft.com/office/drawing/2016/5/9/chartex" xmlns:cx4="http://schemas.microsoft.com/office/drawing/2016/5/10/chartex" xmlns:cx5="http://schemas.microsoft.com/office/drawing/2016/5/11/chartex" xmlns:cx6="http://schemas.microsoft.com/office/drawing/2016/5/12/chartex" xmlns:cx7="http://schemas.microsoft.com/office/drawing/2016/5/13/chartex" xmlns:cx8="http://schemas.microsoft.com/office/drawing/2016/5/14/chartex" xmlns:mc="http://schemas.openxmlformats.org/markup-compatibility/2006" xmlns:aink="http://schemas.microsoft.com/office/drawing/2016/ink" xmlns:am3d="http://schemas.microsoft.com/office/drawing/2017/model3d" xmlns:o="urn:schemas-microsoft-com:office:office" xmlns:oel="http://schemas.microsoft.com/office/2019/extlst" xmlns:r="http://schemas.openxmlformats.org/officeDocument/2006/relationships" xmlns:m="http://schemas.openxmlformats.org/officeDocument/2006/math" xmlns:v="urn:schemas-microsoft-com:vml" xmlns:wp14="http://schemas.microsoft.com/office/word/2010/wordprocessingDrawing" xmlns:wp="http://schemas.openxmlformats.org/drawingml/2006/wordprocessingDrawing" xmlns:w10="urn:schemas-microsoft-com:office:word" xmlns:w="http://schemas.openxmlformats.org/wordprocessingml/2006/main" xmlns:w14="http://schemas.microsoft.com/office/word/2010/wordml" xmlns:w15="http://schemas.microsoft.com/office/word/2012/wordml" xmlns:w16cex="http://schemas.microsoft.com/office/word/2018/wordml/cex" xmlns:w16cid="http://schemas.microsoft.com/office/word/2016/wordml/cid" xmlns:w16="http://schemas.microsoft.com/office/word/2018/wordml" xmlns:w16sdtdh="http://schemas.microsoft.com/office/word/2020/wordml/sdtdatahash" xmlns:w16se="http://schemas.microsoft.com/office/word/2015/wordml/symex" xmlns:wpg="http://schemas.microsoft.com/office/word/2010/wordprocessingGroup" xmlns:wpi="http://schemas.microsoft.com/office/word/2010/wordprocessingInk" xmlns:wne="http://schemas.microsoft.com/office/word/2006/wordml" xmlns:wps="http://schemas.microsoft.com/office/word/2010/wordprocessingShape" mc:Ignorable="w14 w15 w16se w16cid w16 w16cex w16sdtdh wp14">
+  <w15:person w15:author="Joan Tibau Terma">
+    <w15:presenceInfo w15:providerId="None" w15:userId="Joan Tibau Terma"/>
+  </w15:person>
+</w15:people>
 </file>
 
 <file path=word/styles.xml><?xml version="1.0" encoding="utf-8"?>
@@ -487,7 +1710,6 @@
     <w:name w:val="Normal (Web)"/>
     <w:basedOn w:val="Normal"/>
     <w:uiPriority w:val="99"/>
-    <w:semiHidden/>
     <w:unhideWhenUsed/>
     <w:rsid w:val="0081361C"/>
     <w:pPr>
@@ -498,6 +1720,109 @@
       <w:sz w:val="24"/>
       <w:szCs w:val="24"/>
       <w:lang w:val="es-ES" w:eastAsia="es-ES"/>
+    </w:rPr>
+  </w:style>
+  <w:style w:type="character" w:styleId="Hipervnculo">
+    <w:name w:val="Hyperlink"/>
+    <w:basedOn w:val="Fuentedeprrafopredeter"/>
+    <w:uiPriority w:val="99"/>
+    <w:unhideWhenUsed/>
+    <w:rsid w:val="00BD6553"/>
+    <w:rPr>
+      <w:color w:val="0563C1" w:themeColor="hyperlink"/>
+      <w:u w:val="single"/>
+    </w:rPr>
+  </w:style>
+  <w:style w:type="character" w:styleId="Mencinsinresolver">
+    <w:name w:val="Unresolved Mention"/>
+    <w:basedOn w:val="Fuentedeprrafopredeter"/>
+    <w:uiPriority w:val="99"/>
+    <w:semiHidden/>
+    <w:unhideWhenUsed/>
+    <w:rsid w:val="00BD6553"/>
+    <w:rPr>
+      <w:color w:val="605E5C"/>
+      <w:shd w:val="clear" w:color="auto" w:fill="E1DFDD"/>
+    </w:rPr>
+  </w:style>
+  <w:style w:type="character" w:styleId="Hipervnculovisitado">
+    <w:name w:val="FollowedHyperlink"/>
+    <w:basedOn w:val="Fuentedeprrafopredeter"/>
+    <w:uiPriority w:val="99"/>
+    <w:semiHidden/>
+    <w:unhideWhenUsed/>
+    <w:rsid w:val="00BD6553"/>
+    <w:rPr>
+      <w:color w:val="954F72" w:themeColor="followedHyperlink"/>
+      <w:u w:val="single"/>
+    </w:rPr>
+  </w:style>
+  <w:style w:type="character" w:styleId="Refdecomentario">
+    <w:name w:val="annotation reference"/>
+    <w:basedOn w:val="Fuentedeprrafopredeter"/>
+    <w:uiPriority w:val="99"/>
+    <w:semiHidden/>
+    <w:unhideWhenUsed/>
+    <w:rsid w:val="0003399C"/>
+    <w:rPr>
+      <w:sz w:val="16"/>
+      <w:szCs w:val="16"/>
+    </w:rPr>
+  </w:style>
+  <w:style w:type="paragraph" w:styleId="Textocomentario">
+    <w:name w:val="annotation text"/>
+    <w:basedOn w:val="Normal"/>
+    <w:link w:val="TextocomentarioCar"/>
+    <w:uiPriority w:val="99"/>
+    <w:unhideWhenUsed/>
+    <w:rsid w:val="0003399C"/>
+    <w:pPr>
+      <w:spacing w:line="240" w:lineRule="auto"/>
+    </w:pPr>
+    <w:rPr>
+      <w:sz w:val="20"/>
+      <w:szCs w:val="20"/>
+    </w:rPr>
+  </w:style>
+  <w:style w:type="character" w:customStyle="1" w:styleId="TextocomentarioCar">
+    <w:name w:val="Texto comentario Car"/>
+    <w:basedOn w:val="Fuentedeprrafopredeter"/>
+    <w:link w:val="Textocomentario"/>
+    <w:uiPriority w:val="99"/>
+    <w:rsid w:val="0003399C"/>
+    <w:rPr>
+      <w:sz w:val="20"/>
+      <w:szCs w:val="20"/>
+      <w:lang w:val="ca-ES"/>
+    </w:rPr>
+  </w:style>
+  <w:style w:type="paragraph" w:styleId="Asuntodelcomentario">
+    <w:name w:val="annotation subject"/>
+    <w:basedOn w:val="Textocomentario"/>
+    <w:next w:val="Textocomentario"/>
+    <w:link w:val="AsuntodelcomentarioCar"/>
+    <w:uiPriority w:val="99"/>
+    <w:semiHidden/>
+    <w:unhideWhenUsed/>
+    <w:rsid w:val="0003399C"/>
+    <w:rPr>
+      <w:b/>
+      <w:bCs/>
+    </w:rPr>
+  </w:style>
+  <w:style w:type="character" w:customStyle="1" w:styleId="AsuntodelcomentarioCar">
+    <w:name w:val="Asunto del comentario Car"/>
+    <w:basedOn w:val="TextocomentarioCar"/>
+    <w:link w:val="Asuntodelcomentario"/>
+    <w:uiPriority w:val="99"/>
+    <w:semiHidden/>
+    <w:rsid w:val="0003399C"/>
+    <w:rPr>
+      <w:b/>
+      <w:bCs/>
+      <w:sz w:val="20"/>
+      <w:szCs w:val="20"/>
+      <w:lang w:val="ca-ES"/>
     </w:rPr>
   </w:style>
 </w:styles>

</xml_diff>

<commit_message>
Afegir carpeta de codi i breu progress en bibliografia
</commit_message>
<xml_diff>
--- a/Bibliografia/ComentariSchNetPack.docx
+++ b/Bibliografia/ComentariSchNetPack.docx
@@ -1045,6 +1045,7 @@
       <w:r>
         <w:rPr>
           <w:rFonts w:ascii="Arial" w:hAnsi="Arial" w:cs="Arial"/>
+          <w:noProof/>
           <w:color w:val="000000"/>
           <w:lang w:val="ca-ES"/>
         </w:rPr>
@@ -1199,6 +1200,7 @@
       <w:r>
         <w:rPr>
           <w:rFonts w:ascii="Arial" w:hAnsi="Arial" w:cs="Arial"/>
+          <w:noProof/>
           <w:color w:val="000000"/>
           <w:lang w:val="ca-ES"/>
         </w:rPr>
@@ -1321,6 +1323,7 @@
       <w:r>
         <w:rPr>
           <w:rFonts w:ascii="Arial" w:hAnsi="Arial" w:cs="Arial"/>
+          <w:noProof/>
           <w:color w:val="000000"/>
         </w:rPr>
         <w:drawing>
@@ -1385,15 +1388,7 @@
           <w:color w:val="000000"/>
           <w:lang w:val="ca-ES"/>
         </w:rPr>
-        <w:t>Atom-wise:</w:t>
-      </w:r>
-      <w:r>
-        <w:rPr>
-          <w:rFonts w:ascii="Arial" w:hAnsi="Arial" w:cs="Arial"/>
-          <w:color w:val="000000"/>
-          <w:lang w:val="ca-ES"/>
-        </w:rPr>
-        <w:t xml:space="preserve"> capes denses però </w:t>
+        <w:t xml:space="preserve">Atom-wise: capes denses però </w:t>
       </w:r>
       <w:r>
         <w:rPr>
@@ -1421,6 +1416,7 @@
       <w:r>
         <w:rPr>
           <w:rFonts w:ascii="Arial" w:hAnsi="Arial" w:cs="Arial"/>
+          <w:noProof/>
           <w:color w:val="000000"/>
           <w:lang w:val="ca-ES"/>
         </w:rPr>
@@ -1583,6 +1579,7 @@
       <w:r>
         <w:rPr>
           <w:rFonts w:ascii="Arial" w:hAnsi="Arial" w:cs="Arial"/>
+          <w:noProof/>
           <w:color w:val="000000"/>
           <w:lang w:val="ca-ES"/>
         </w:rPr>
@@ -1649,23 +1646,7 @@
           <w:color w:val="000000"/>
           <w:lang w:val="ca-ES"/>
         </w:rPr>
-        <w:t>C</w:t>
-      </w:r>
-      <w:r>
-        <w:rPr>
-          <w:rFonts w:ascii="Arial" w:hAnsi="Arial" w:cs="Arial"/>
-          <w:color w:val="000000"/>
-          <w:lang w:val="ca-ES"/>
-        </w:rPr>
-        <w:t xml:space="preserve">ontinuous-filter </w:t>
-      </w:r>
-      <w:r>
-        <w:rPr>
-          <w:rFonts w:ascii="Arial" w:hAnsi="Arial" w:cs="Arial"/>
-          <w:color w:val="000000"/>
-          <w:lang w:val="ca-ES"/>
-        </w:rPr>
-        <w:t>Convolution</w:t>
+        <w:t>Continuous-filter Convolution</w:t>
       </w:r>
       <w:r>
         <w:rPr>
@@ -1680,255 +1661,343 @@
             <w:rFonts w:ascii="Arial" w:hAnsi="Arial" w:cs="Arial"/>
             <w:lang w:val="ca-ES"/>
           </w:rPr>
-          <w:t>[</w:t>
+          <w:t>[1]</w:t>
         </w:r>
+      </w:hyperlink>
+      <w:r>
+        <w:rPr>
+          <w:rFonts w:ascii="Arial" w:hAnsi="Arial" w:cs="Arial"/>
+          <w:color w:val="000000"/>
+          <w:lang w:val="ca-ES"/>
+        </w:rPr>
+        <w:t xml:space="preserve">: en lloc de utilitzar filtres discrets com ho faria normalment les capes de convolucions n’usa un de continu, això es tradueix a una generació de </w:t>
+      </w:r>
+      <w:r>
+        <w:rPr>
+          <w:rFonts w:ascii="Arial" w:hAnsi="Arial" w:cs="Arial"/>
+          <w:i/>
+          <w:iCs/>
+          <w:color w:val="000000"/>
+          <w:lang w:val="ca-ES"/>
+        </w:rPr>
+        <w:t>features</w:t>
+      </w:r>
+      <w:r>
+        <w:rPr>
+          <w:rFonts w:ascii="Arial" w:hAnsi="Arial" w:cs="Arial"/>
+          <w:color w:val="000000"/>
+          <w:lang w:val="ca-ES"/>
+        </w:rPr>
+        <w:t xml:space="preserve"> mes adequada en espais no regulars.</w:t>
+      </w:r>
+    </w:p>
+    <w:p>
+      <w:pPr>
+        <w:pStyle w:val="NormalWeb"/>
+        <w:spacing w:before="0" w:beforeAutospacing="0" w:after="0" w:afterAutospacing="0"/>
+        <w:ind w:left="720"/>
+        <w:rPr>
+          <w:rFonts w:ascii="Arial" w:hAnsi="Arial" w:cs="Arial"/>
+          <w:color w:val="000000"/>
+          <w:lang w:val="ca-ES"/>
+        </w:rPr>
+      </w:pPr>
+      <w:r>
+        <w:rPr>
+          <w:rFonts w:ascii="Arial" w:hAnsi="Arial" w:cs="Arial"/>
+          <w:b/>
+          <w:bCs/>
+          <w:color w:val="000000"/>
+          <w:lang w:val="ca-ES"/>
+        </w:rPr>
+        <w:t>W</w:t>
+      </w:r>
+      <w:r>
+        <w:rPr>
+          <w:rFonts w:ascii="Arial" w:hAnsi="Arial" w:cs="Arial"/>
+          <w:color w:val="000000"/>
+          <w:lang w:val="ca-ES"/>
+        </w:rPr>
+        <w:t xml:space="preserve"> sent el pes general en la capa i </w:t>
+      </w:r>
+      <w:r>
+        <w:rPr>
+          <w:rFonts w:ascii="Arial" w:hAnsi="Arial" w:cs="Arial"/>
+          <w:b/>
+          <w:bCs/>
+          <w:color w:val="000000"/>
+          <w:lang w:val="ca-ES"/>
+        </w:rPr>
+        <w:t>nbh(i)</w:t>
+      </w:r>
+      <w:r>
+        <w:rPr>
+          <w:rFonts w:ascii="Arial" w:hAnsi="Arial" w:cs="Arial"/>
+          <w:color w:val="000000"/>
+          <w:lang w:val="ca-ES"/>
+        </w:rPr>
+        <w:t xml:space="preserve"> </w:t>
+      </w:r>
+      <w:r>
+        <w:rPr>
+          <w:rFonts w:ascii="Arial" w:hAnsi="Arial" w:cs="Arial"/>
+          <w:color w:val="000000"/>
+          <w:lang w:val="ca-ES"/>
+        </w:rPr>
+        <w:t xml:space="preserve">els àtoms adjacents </w:t>
+      </w:r>
+      <w:r>
+        <w:rPr>
+          <w:rFonts w:ascii="Arial" w:hAnsi="Arial" w:cs="Arial"/>
+          <w:color w:val="000000"/>
+          <w:lang w:val="ca-ES"/>
+        </w:rPr>
+        <w:t>(</w:t>
+      </w:r>
+      <w:r>
+        <w:rPr>
+          <w:rFonts w:ascii="Arial" w:hAnsi="Arial" w:cs="Arial"/>
+          <w:b/>
+          <w:bCs/>
+          <w:color w:val="000000"/>
+          <w:lang w:val="ca-ES"/>
+        </w:rPr>
+        <w:t>j</w:t>
+      </w:r>
+      <w:r>
+        <w:rPr>
+          <w:rFonts w:ascii="Arial" w:hAnsi="Arial" w:cs="Arial"/>
+          <w:color w:val="000000"/>
+          <w:lang w:val="ca-ES"/>
+        </w:rPr>
+        <w:t>)</w:t>
+      </w:r>
+      <w:r>
+        <w:rPr>
+          <w:rFonts w:ascii="Arial" w:hAnsi="Arial" w:cs="Arial"/>
+          <w:color w:val="000000"/>
+          <w:lang w:val="ca-ES"/>
+        </w:rPr>
+        <w:t xml:space="preserve"> </w:t>
+      </w:r>
+      <w:r>
+        <w:rPr>
+          <w:rFonts w:ascii="Arial" w:hAnsi="Arial" w:cs="Arial"/>
+          <w:color w:val="000000"/>
+          <w:lang w:val="ca-ES"/>
+        </w:rPr>
+        <w:t xml:space="preserve">a </w:t>
+      </w:r>
+      <w:r>
+        <w:rPr>
+          <w:rFonts w:ascii="Arial" w:hAnsi="Arial" w:cs="Arial"/>
+          <w:b/>
+          <w:bCs/>
+          <w:color w:val="000000"/>
+          <w:lang w:val="ca-ES"/>
+        </w:rPr>
+        <w:t>i</w:t>
+      </w:r>
+      <w:r>
+        <w:rPr>
+          <w:rFonts w:ascii="Arial" w:hAnsi="Arial" w:cs="Arial"/>
+          <w:b/>
+          <w:bCs/>
+          <w:color w:val="000000"/>
+          <w:lang w:val="ca-ES"/>
+        </w:rPr>
+        <w:t xml:space="preserve"> </w:t>
+      </w:r>
+    </w:p>
+    <w:p>
+      <w:pPr>
+        <w:pStyle w:val="NormalWeb"/>
+        <w:spacing w:before="0" w:beforeAutospacing="0" w:after="0" w:afterAutospacing="0"/>
+        <w:rPr>
+          <w:rFonts w:ascii="Arial" w:hAnsi="Arial" w:cs="Arial"/>
+          <w:color w:val="000000"/>
+          <w:lang w:val="ca-ES"/>
+        </w:rPr>
+      </w:pPr>
+    </w:p>
+    <w:p>
+      <w:pPr>
+        <w:pStyle w:val="NormalWeb"/>
+        <w:numPr>
+          <w:ilvl w:val="0"/>
+          <w:numId w:val="4"/>
+        </w:numPr>
+        <w:spacing w:before="0" w:beforeAutospacing="0" w:after="0" w:afterAutospacing="0"/>
+        <w:rPr>
+          <w:rFonts w:ascii="Arial" w:hAnsi="Arial" w:cs="Arial"/>
+          <w:color w:val="000000"/>
+          <w:lang w:val="ca-ES"/>
+        </w:rPr>
+      </w:pPr>
+      <w:r>
+        <w:rPr>
+          <w:rFonts w:ascii="Arial" w:hAnsi="Arial" w:cs="Arial"/>
+          <w:color w:val="000000"/>
+          <w:lang w:val="ca-ES"/>
+        </w:rPr>
+        <w:t xml:space="preserve">Interaction: </w:t>
+      </w:r>
+      <w:r>
+        <w:rPr>
+          <w:rFonts w:ascii="Arial" w:hAnsi="Arial" w:cs="Arial"/>
+          <w:color w:val="000000"/>
+          <w:lang w:val="ca-ES"/>
+        </w:rPr>
+        <w:t xml:space="preserve">incorpora </w:t>
+      </w:r>
+      <w:r>
+        <w:rPr>
+          <w:rFonts w:ascii="Arial" w:hAnsi="Arial" w:cs="Arial"/>
+          <w:color w:val="000000"/>
+          <w:lang w:val="ca-ES"/>
+        </w:rPr>
+        <w:t>la resta de capes explicades.</w:t>
+      </w:r>
+    </w:p>
+    <w:p>
+      <w:pPr>
+        <w:pStyle w:val="NormalWeb"/>
+        <w:spacing w:before="0" w:beforeAutospacing="0" w:after="0" w:afterAutospacing="0"/>
+        <w:rPr>
+          <w:rFonts w:ascii="Arial" w:hAnsi="Arial" w:cs="Arial"/>
+          <w:color w:val="000000"/>
+          <w:lang w:val="ca-ES"/>
+        </w:rPr>
+      </w:pPr>
+    </w:p>
+    <w:p>
+      <w:pPr>
+        <w:pStyle w:val="NormalWeb"/>
+        <w:spacing w:before="0" w:beforeAutospacing="0" w:after="0" w:afterAutospacing="0"/>
+        <w:rPr>
+          <w:rFonts w:ascii="Arial" w:hAnsi="Arial" w:cs="Arial"/>
+          <w:color w:val="000000"/>
+          <w:lang w:val="ca-ES"/>
+        </w:rPr>
+      </w:pPr>
+    </w:p>
+    <w:p>
+      <w:pPr>
+        <w:pStyle w:val="NormalWeb"/>
+        <w:spacing w:before="0" w:beforeAutospacing="0" w:after="0" w:afterAutospacing="0"/>
+        <w:rPr>
+          <w:rFonts w:ascii="Arial" w:hAnsi="Arial" w:cs="Arial"/>
+          <w:b/>
+          <w:bCs/>
+          <w:color w:val="000000"/>
+          <w:lang w:val="ca-ES"/>
+        </w:rPr>
+      </w:pPr>
+      <w:r>
+        <w:rPr>
+          <w:rFonts w:ascii="Arial" w:hAnsi="Arial" w:cs="Arial"/>
+          <w:b/>
+          <w:bCs/>
+          <w:color w:val="000000"/>
+          <w:lang w:val="ca-ES"/>
+        </w:rPr>
+        <w:t>Blocs predictors:</w:t>
+      </w:r>
+    </w:p>
+    <w:p>
+      <w:pPr>
+        <w:pStyle w:val="NormalWeb"/>
+        <w:spacing w:before="0" w:beforeAutospacing="0" w:after="0" w:afterAutospacing="0"/>
+        <w:rPr>
+          <w:rFonts w:ascii="Arial" w:hAnsi="Arial" w:cs="Arial"/>
+          <w:color w:val="000000"/>
+          <w:lang w:val="ca-ES"/>
+        </w:rPr>
+      </w:pPr>
+    </w:p>
+    <w:p>
+      <w:pPr>
+        <w:pStyle w:val="NormalWeb"/>
+        <w:spacing w:before="0" w:beforeAutospacing="0" w:after="0" w:afterAutospacing="0"/>
+        <w:rPr>
+          <w:rFonts w:ascii="Arial" w:hAnsi="Arial" w:cs="Arial"/>
+          <w:color w:val="000000"/>
+          <w:lang w:val="ca-ES"/>
+        </w:rPr>
+      </w:pPr>
+    </w:p>
+    <w:p>
+      <w:pPr>
+        <w:pStyle w:val="NormalWeb"/>
+        <w:spacing w:before="0" w:beforeAutospacing="0" w:after="0" w:afterAutospacing="0"/>
+        <w:rPr>
+          <w:rFonts w:ascii="Arial" w:hAnsi="Arial" w:cs="Arial"/>
+          <w:color w:val="000000"/>
+          <w:lang w:val="ca-ES"/>
+        </w:rPr>
+      </w:pPr>
+    </w:p>
+    <w:p>
+      <w:pPr>
+        <w:pStyle w:val="NormalWeb"/>
+        <w:spacing w:before="0" w:beforeAutospacing="0" w:after="0" w:afterAutospacing="0"/>
+        <w:rPr>
+          <w:rFonts w:ascii="Arial" w:hAnsi="Arial" w:cs="Arial"/>
+          <w:b/>
+          <w:bCs/>
+          <w:color w:val="000000"/>
+          <w:lang w:val="ca-ES"/>
+        </w:rPr>
+      </w:pPr>
+      <w:r>
+        <w:rPr>
+          <w:rFonts w:ascii="Arial" w:hAnsi="Arial" w:cs="Arial"/>
+          <w:b/>
+          <w:bCs/>
+          <w:color w:val="000000"/>
+          <w:lang w:val="ca-ES"/>
+        </w:rPr>
+        <w:t xml:space="preserve">Exemple de funcionament: </w:t>
+      </w:r>
+    </w:p>
+    <w:p>
+      <w:pPr>
+        <w:pStyle w:val="NormalWeb"/>
+        <w:spacing w:before="0" w:beforeAutospacing="0" w:after="0" w:afterAutospacing="0"/>
+        <w:rPr>
+          <w:rFonts w:ascii="Arial" w:hAnsi="Arial" w:cs="Arial"/>
+          <w:b/>
+          <w:bCs/>
+          <w:color w:val="000000"/>
+          <w:lang w:val="ca-ES"/>
+        </w:rPr>
+      </w:pPr>
+    </w:p>
+    <w:p>
+      <w:pPr>
+        <w:pStyle w:val="NormalWeb"/>
+        <w:numPr>
+          <w:ilvl w:val="0"/>
+          <w:numId w:val="4"/>
+        </w:numPr>
+        <w:spacing w:before="0" w:beforeAutospacing="0" w:after="0" w:afterAutospacing="0"/>
+        <w:ind w:left="708"/>
+        <w:rPr>
+          <w:rFonts w:ascii="Arial" w:hAnsi="Arial" w:cs="Arial"/>
+          <w:color w:val="000000"/>
+          <w:lang w:val="ca-ES"/>
+        </w:rPr>
+      </w:pPr>
+      <w:hyperlink r:id="rId17" w:history="1">
         <w:r>
           <w:rPr>
             <w:rStyle w:val="Hipervnculo"/>
             <w:rFonts w:ascii="Arial" w:hAnsi="Arial" w:cs="Arial"/>
             <w:lang w:val="ca-ES"/>
           </w:rPr>
-          <w:t>1</w:t>
-        </w:r>
-        <w:r>
-          <w:rPr>
-            <w:rStyle w:val="Hipervnculo"/>
-            <w:rFonts w:ascii="Arial" w:hAnsi="Arial" w:cs="Arial"/>
-            <w:lang w:val="ca-ES"/>
-          </w:rPr>
-          <w:t>]</w:t>
+          <w:t>https://github.com/atomistic-machine-learning/schnetpack</w:t>
         </w:r>
       </w:hyperlink>
-      <w:r>
-        <w:rPr>
-          <w:rFonts w:ascii="Arial" w:hAnsi="Arial" w:cs="Arial"/>
-          <w:color w:val="000000"/>
-          <w:lang w:val="ca-ES"/>
-        </w:rPr>
-        <w:t>:</w:t>
-      </w:r>
-      <w:r>
-        <w:rPr>
-          <w:rFonts w:ascii="Arial" w:hAnsi="Arial" w:cs="Arial"/>
-          <w:color w:val="000000"/>
-          <w:lang w:val="ca-ES"/>
-        </w:rPr>
-        <w:t xml:space="preserve"> en lloc de utilitzar filtres discrets com ho faria normalment les capes de convolucions n’usa un de continu, això es tradueix a una generació de </w:t>
-      </w:r>
-      <w:r>
-        <w:rPr>
-          <w:rFonts w:ascii="Arial" w:hAnsi="Arial" w:cs="Arial"/>
-          <w:i/>
-          <w:iCs/>
-          <w:color w:val="000000"/>
-          <w:lang w:val="ca-ES"/>
-        </w:rPr>
-        <w:t>features</w:t>
-      </w:r>
-      <w:r>
-        <w:rPr>
-          <w:rFonts w:ascii="Arial" w:hAnsi="Arial" w:cs="Arial"/>
-          <w:color w:val="000000"/>
-          <w:lang w:val="ca-ES"/>
-        </w:rPr>
-        <w:t xml:space="preserve"> mes adequada en espais no regulars.</w:t>
-      </w:r>
-    </w:p>
-    <w:p>
-      <w:pPr>
-        <w:pStyle w:val="NormalWeb"/>
-        <w:spacing w:before="0" w:beforeAutospacing="0" w:after="0" w:afterAutospacing="0"/>
-        <w:ind w:left="720"/>
-        <w:rPr>
-          <w:rFonts w:ascii="Arial" w:hAnsi="Arial" w:cs="Arial"/>
-          <w:color w:val="000000"/>
-          <w:lang w:val="ca-ES"/>
-        </w:rPr>
-      </w:pPr>
-      <w:r>
-        <w:rPr>
-          <w:rFonts w:ascii="Arial" w:hAnsi="Arial" w:cs="Arial"/>
-          <w:b/>
-          <w:bCs/>
-          <w:color w:val="000000"/>
-          <w:lang w:val="ca-ES"/>
-        </w:rPr>
-        <w:t>W</w:t>
-      </w:r>
-      <w:r>
-        <w:rPr>
-          <w:rFonts w:ascii="Arial" w:hAnsi="Arial" w:cs="Arial"/>
-          <w:color w:val="000000"/>
-          <w:lang w:val="ca-ES"/>
-        </w:rPr>
-        <w:t xml:space="preserve"> sent el pes general en la capa i </w:t>
-      </w:r>
-      <w:r>
-        <w:rPr>
-          <w:rFonts w:ascii="Arial" w:hAnsi="Arial" w:cs="Arial"/>
-          <w:b/>
-          <w:bCs/>
-          <w:color w:val="000000"/>
-          <w:lang w:val="ca-ES"/>
-        </w:rPr>
-        <w:t>nbh(i)</w:t>
-      </w:r>
-      <w:r>
-        <w:rPr>
-          <w:rFonts w:ascii="Arial" w:hAnsi="Arial" w:cs="Arial"/>
-          <w:color w:val="000000"/>
-          <w:lang w:val="ca-ES"/>
-        </w:rPr>
-        <w:t xml:space="preserve"> </w:t>
-      </w:r>
-      <w:r>
-        <w:rPr>
-          <w:rFonts w:ascii="Arial" w:hAnsi="Arial" w:cs="Arial"/>
-          <w:color w:val="000000"/>
-          <w:lang w:val="ca-ES"/>
-        </w:rPr>
-        <w:t xml:space="preserve">els àtoms adjacents </w:t>
-      </w:r>
-      <w:r>
-        <w:rPr>
-          <w:rFonts w:ascii="Arial" w:hAnsi="Arial" w:cs="Arial"/>
-          <w:b/>
-          <w:bCs/>
-          <w:color w:val="000000"/>
-          <w:lang w:val="ca-ES"/>
-        </w:rPr>
-        <w:t>j</w:t>
-      </w:r>
-      <w:r>
-        <w:rPr>
-          <w:rFonts w:ascii="Arial" w:hAnsi="Arial" w:cs="Arial"/>
-          <w:color w:val="000000"/>
-          <w:lang w:val="ca-ES"/>
-        </w:rPr>
-        <w:t xml:space="preserve"> </w:t>
-      </w:r>
-      <w:r>
-        <w:rPr>
-          <w:rFonts w:ascii="Arial" w:hAnsi="Arial" w:cs="Arial"/>
-          <w:color w:val="000000"/>
-          <w:lang w:val="ca-ES"/>
-        </w:rPr>
-        <w:t xml:space="preserve">a </w:t>
-      </w:r>
-      <w:r>
-        <w:rPr>
-          <w:rFonts w:ascii="Arial" w:hAnsi="Arial" w:cs="Arial"/>
-          <w:b/>
-          <w:bCs/>
-          <w:color w:val="000000"/>
-          <w:lang w:val="ca-ES"/>
-        </w:rPr>
-        <w:t>i</w:t>
-      </w:r>
-      <w:r>
-        <w:rPr>
-          <w:rFonts w:ascii="Arial" w:hAnsi="Arial" w:cs="Arial"/>
-          <w:b/>
-          <w:bCs/>
-          <w:color w:val="000000"/>
-          <w:lang w:val="ca-ES"/>
-        </w:rPr>
-        <w:t xml:space="preserve"> </w:t>
-      </w:r>
-    </w:p>
-    <w:p>
-      <w:pPr>
-        <w:pStyle w:val="NormalWeb"/>
-        <w:spacing w:before="0" w:beforeAutospacing="0" w:after="0" w:afterAutospacing="0"/>
-        <w:rPr>
-          <w:rFonts w:ascii="Arial" w:hAnsi="Arial" w:cs="Arial"/>
-          <w:color w:val="000000"/>
-          <w:lang w:val="ca-ES"/>
-        </w:rPr>
-      </w:pPr>
-    </w:p>
-    <w:p>
-      <w:pPr>
-        <w:pStyle w:val="NormalWeb"/>
-        <w:numPr>
-          <w:ilvl w:val="0"/>
-          <w:numId w:val="4"/>
-        </w:numPr>
-        <w:spacing w:before="0" w:beforeAutospacing="0" w:after="0" w:afterAutospacing="0"/>
-        <w:rPr>
-          <w:rFonts w:ascii="Arial" w:hAnsi="Arial" w:cs="Arial"/>
-          <w:color w:val="000000"/>
-          <w:lang w:val="ca-ES"/>
-        </w:rPr>
-      </w:pPr>
-      <w:r>
-        <w:rPr>
-          <w:rFonts w:ascii="Arial" w:hAnsi="Arial" w:cs="Arial"/>
-          <w:color w:val="000000"/>
-          <w:lang w:val="ca-ES"/>
-        </w:rPr>
-        <w:t xml:space="preserve">Interaction: </w:t>
-      </w:r>
-      <w:r>
-        <w:rPr>
-          <w:rFonts w:ascii="Arial" w:hAnsi="Arial" w:cs="Arial"/>
-          <w:color w:val="000000"/>
-          <w:lang w:val="ca-ES"/>
-        </w:rPr>
-        <w:t xml:space="preserve">incorpora </w:t>
-      </w:r>
-      <w:r>
-        <w:rPr>
-          <w:rFonts w:ascii="Arial" w:hAnsi="Arial" w:cs="Arial"/>
-          <w:color w:val="000000"/>
-          <w:lang w:val="ca-ES"/>
-        </w:rPr>
-        <w:t>la resta de capes explicades.</w:t>
-      </w:r>
-    </w:p>
-    <w:p>
-      <w:pPr>
-        <w:pStyle w:val="NormalWeb"/>
-        <w:spacing w:before="0" w:beforeAutospacing="0" w:after="0" w:afterAutospacing="0"/>
-        <w:rPr>
-          <w:rFonts w:ascii="Arial" w:hAnsi="Arial" w:cs="Arial"/>
-          <w:color w:val="000000"/>
-          <w:lang w:val="ca-ES"/>
-        </w:rPr>
-      </w:pPr>
-    </w:p>
-    <w:p>
-      <w:pPr>
-        <w:pStyle w:val="NormalWeb"/>
-        <w:spacing w:before="0" w:beforeAutospacing="0" w:after="0" w:afterAutospacing="0"/>
-        <w:rPr>
-          <w:rFonts w:ascii="Arial" w:hAnsi="Arial" w:cs="Arial"/>
-          <w:color w:val="000000"/>
-          <w:lang w:val="ca-ES"/>
-        </w:rPr>
-      </w:pPr>
-    </w:p>
-    <w:p>
-      <w:pPr>
-        <w:pStyle w:val="NormalWeb"/>
-        <w:spacing w:before="0" w:beforeAutospacing="0" w:after="0" w:afterAutospacing="0"/>
-        <w:rPr>
-          <w:rFonts w:ascii="Arial" w:hAnsi="Arial" w:cs="Arial"/>
-          <w:color w:val="000000"/>
-          <w:lang w:val="ca-ES"/>
-        </w:rPr>
-      </w:pPr>
-    </w:p>
-    <w:p>
-      <w:pPr>
-        <w:pStyle w:val="NormalWeb"/>
-        <w:spacing w:before="0" w:beforeAutospacing="0" w:after="0" w:afterAutospacing="0"/>
-        <w:rPr>
-          <w:rFonts w:ascii="Arial" w:hAnsi="Arial" w:cs="Arial"/>
-          <w:color w:val="000000"/>
-          <w:lang w:val="ca-ES"/>
-        </w:rPr>
-      </w:pPr>
     </w:p>
     <w:sectPr>
       <w:pgSz w:w="11906" w:h="16838"/>

</xml_diff>

<commit_message>
Afegir inici de l'informe Inicial
</commit_message>
<xml_diff>
--- a/Bibliografia/ComentariSchNetPack.docx
+++ b/Bibliografia/ComentariSchNetPack.docx
@@ -987,9 +987,26 @@
                             <w:r>
                               <w:t xml:space="preserve"> Arquitectura de SchNet obtinguda del paper: </w:t>
                             </w:r>
-                            <w:r>
-                              <w:t>https://proceedings.neurips.cc/paper/2017/file/303ed4c69846ab36c2904d3ba8573050-Paper.pdf</w:t>
-                            </w:r>
+                            <w:hyperlink r:id="rId11" w:history="1">
+                              <w:r>
+                                <w:rPr>
+                                  <w:rStyle w:val="Hipervnculo"/>
+                                </w:rPr>
+                                <w:t>https://proceedings.ne</w:t>
+                              </w:r>
+                              <w:r>
+                                <w:rPr>
+                                  <w:rStyle w:val="Hipervnculo"/>
+                                </w:rPr>
+                                <w:t>u</w:t>
+                              </w:r>
+                              <w:r>
+                                <w:rPr>
+                                  <w:rStyle w:val="Hipervnculo"/>
+                                </w:rPr>
+                                <w:t>rips.cc/paper/2017/file/303ed4c69846ab36c2904d3ba8573050-Paper.pdf</w:t>
+                              </w:r>
+                            </w:hyperlink>
                           </w:p>
                         </w:txbxContent>
                       </wps:txbx>
@@ -1030,9 +1047,26 @@
                       <w:r>
                         <w:t xml:space="preserve"> Arquitectura de SchNet obtinguda del paper: </w:t>
                       </w:r>
-                      <w:r>
-                        <w:t>https://proceedings.neurips.cc/paper/2017/file/303ed4c69846ab36c2904d3ba8573050-Paper.pdf</w:t>
-                      </w:r>
+                      <w:hyperlink r:id="rId12" w:history="1">
+                        <w:r>
+                          <w:rPr>
+                            <w:rStyle w:val="Hipervnculo"/>
+                          </w:rPr>
+                          <w:t>https://proceedings.ne</w:t>
+                        </w:r>
+                        <w:r>
+                          <w:rPr>
+                            <w:rStyle w:val="Hipervnculo"/>
+                          </w:rPr>
+                          <w:t>u</w:t>
+                        </w:r>
+                        <w:r>
+                          <w:rPr>
+                            <w:rStyle w:val="Hipervnculo"/>
+                          </w:rPr>
+                          <w:t>rips.cc/paper/2017/file/303ed4c69846ab36c2904d3ba8573050-Paper.pdf</w:t>
+                        </w:r>
+                      </w:hyperlink>
                     </w:p>
                   </w:txbxContent>
                 </v:textbox>
@@ -1073,7 +1107,7 @@
                     <pic:cNvPicPr/>
                   </pic:nvPicPr>
                   <pic:blipFill>
-                    <a:blip r:embed="rId11">
+                    <a:blip r:embed="rId13">
                       <a:extLst>
                         <a:ext uri="{28A0092B-C50C-407E-A947-70E740481C1C}">
                           <a14:useLocalDpi xmlns:a14="http://schemas.microsoft.com/office/drawing/2010/main" val="0"/>
@@ -1228,7 +1262,7 @@
                     <pic:cNvPicPr/>
                   </pic:nvPicPr>
                   <pic:blipFill>
-                    <a:blip r:embed="rId12">
+                    <a:blip r:embed="rId14">
                       <a:extLst>
                         <a:ext uri="{28A0092B-C50C-407E-A947-70E740481C1C}">
                           <a14:useLocalDpi xmlns:a14="http://schemas.microsoft.com/office/drawing/2010/main" val="0"/>
@@ -1350,7 +1384,7 @@
                     <pic:cNvPicPr/>
                   </pic:nvPicPr>
                   <pic:blipFill>
-                    <a:blip r:embed="rId13">
+                    <a:blip r:embed="rId15">
                       <a:extLst>
                         <a:ext uri="{28A0092B-C50C-407E-A947-70E740481C1C}">
                           <a14:useLocalDpi xmlns:a14="http://schemas.microsoft.com/office/drawing/2010/main" val="0"/>
@@ -1444,7 +1478,7 @@
                     <pic:cNvPicPr/>
                   </pic:nvPicPr>
                   <pic:blipFill>
-                    <a:blip r:embed="rId14">
+                    <a:blip r:embed="rId16">
                       <a:extLst>
                         <a:ext uri="{28A0092B-C50C-407E-A947-70E740481C1C}">
                           <a14:useLocalDpi xmlns:a14="http://schemas.microsoft.com/office/drawing/2010/main" val="0"/>
@@ -1608,7 +1642,7 @@
                     <pic:cNvPicPr/>
                   </pic:nvPicPr>
                   <pic:blipFill>
-                    <a:blip r:embed="rId15">
+                    <a:blip r:embed="rId17">
                       <a:extLst>
                         <a:ext uri="{28A0092B-C50C-407E-A947-70E740481C1C}">
                           <a14:useLocalDpi xmlns:a14="http://schemas.microsoft.com/office/drawing/2010/main" val="0"/>
@@ -1654,7 +1688,7 @@
         </w:rPr>
         <w:t xml:space="preserve"> </w:t>
       </w:r>
-      <w:hyperlink r:id="rId16" w:history="1">
+      <w:hyperlink r:id="rId18" w:history="1">
         <w:r>
           <w:rPr>
             <w:rStyle w:val="Hipervnculo"/>
@@ -1744,7 +1778,7 @@
           <w:color w:val="000000"/>
           <w:lang w:val="ca-ES"/>
         </w:rPr>
-        <w:t xml:space="preserve">els àtoms adjacents </w:t>
+        <w:t xml:space="preserve">els àtoms </w:t>
       </w:r>
       <w:r>
         <w:rPr>
@@ -1779,6 +1813,14 @@
           <w:lang w:val="ca-ES"/>
         </w:rPr>
         <w:t xml:space="preserve"> </w:t>
+      </w:r>
+      <w:r>
+        <w:rPr>
+          <w:rFonts w:ascii="Arial" w:hAnsi="Arial" w:cs="Arial"/>
+          <w:color w:val="000000"/>
+          <w:lang w:val="ca-ES"/>
+        </w:rPr>
+        <w:t xml:space="preserve">adjacents </w:t>
       </w:r>
       <w:r>
         <w:rPr>
@@ -1988,14 +2030,30 @@
           <w:lang w:val="ca-ES"/>
         </w:rPr>
       </w:pPr>
-      <w:hyperlink r:id="rId17" w:history="1">
+      <w:hyperlink r:id="rId19" w:history="1">
         <w:r>
           <w:rPr>
             <w:rStyle w:val="Hipervnculo"/>
             <w:rFonts w:ascii="Arial" w:hAnsi="Arial" w:cs="Arial"/>
             <w:lang w:val="ca-ES"/>
           </w:rPr>
-          <w:t>https://github.com/atomistic-machine-learning/schnetpack</w:t>
+          <w:t>https://github.com/atomi</w:t>
+        </w:r>
+        <w:r>
+          <w:rPr>
+            <w:rStyle w:val="Hipervnculo"/>
+            <w:rFonts w:ascii="Arial" w:hAnsi="Arial" w:cs="Arial"/>
+            <w:lang w:val="ca-ES"/>
+          </w:rPr>
+          <w:t>s</w:t>
+        </w:r>
+        <w:r>
+          <w:rPr>
+            <w:rStyle w:val="Hipervnculo"/>
+            <w:rFonts w:ascii="Arial" w:hAnsi="Arial" w:cs="Arial"/>
+            <w:lang w:val="ca-ES"/>
+          </w:rPr>
+          <w:t>tic-machine-learning/schnetpack</w:t>
         </w:r>
       </w:hyperlink>
     </w:p>

</xml_diff>